<commit_message>
particle swarm optimization update modes, parameter effects
</commit_message>
<xml_diff>
--- a/assignment_4/assignment_4.docx
+++ b/assignment_4/assignment_4.docx
@@ -2345,41 +2345,23 @@
       <w:pPr>
         <w:pStyle w:val="Heading2"/>
       </w:pPr>
-      <w:proofErr w:type="spellStart"/>
-      <w:r>
-        <w:t>NetLogo</w:t>
-      </w:r>
-      <w:proofErr w:type="spellEnd"/>
-      <w:r>
-        <w:t xml:space="preserve"> Implementation Versus Classical Particle Swarm Optimization</w:t>
+      <w:r>
+        <w:t>NetLogo Implementation Versus Classical Particle Swarm Optimization</w:t>
       </w:r>
     </w:p>
     <w:p>
       <w:pPr>
         <w:ind w:left="0" w:firstLine="720"/>
         <w:rPr>
-          <w:lang w:val="en-CA"/>
-        </w:rPr>
-      </w:pPr>
-      <w:r>
-        <w:rPr>
-          <w:lang w:val="en-CA"/>
-        </w:rPr>
-        <w:t xml:space="preserve">The difference between the motion formulations is that </w:t>
-      </w:r>
-      <w:proofErr w:type="spellStart"/>
-      <w:r>
-        <w:rPr>
-          <w:lang w:val="en-CA"/>
-        </w:rPr>
-        <w:t>NetLogo’s</w:t>
-      </w:r>
-      <w:proofErr w:type="spellEnd"/>
-      <w:r>
-        <w:rPr>
-          <w:lang w:val="en-CA"/>
-        </w:rPr>
-        <w:t xml:space="preserve"> implementation has a </w:t>
+          <w:rFonts w:eastAsiaTheme="minorEastAsia"/>
+          <w:lang w:val="en-CA"/>
+        </w:rPr>
+      </w:pPr>
+      <w:r>
+        <w:rPr>
+          <w:lang w:val="en-CA"/>
+        </w:rPr>
+        <w:t xml:space="preserve">The difference between the motion formulations is that NetLogo’s implementation has a </w:t>
       </w:r>
       <m:oMath>
         <m:r>
@@ -2529,6 +2511,531 @@
           <w:lang w:val="en-CA"/>
         </w:rPr>
         <w:t xml:space="preserve"> inertia.</w:t>
+      </w:r>
+      <w:r>
+        <w:rPr>
+          <w:rFonts w:eastAsiaTheme="minorEastAsia"/>
+          <w:lang w:val="en-CA"/>
+        </w:rPr>
+        <w:br w:type="page"/>
+      </w:r>
+    </w:p>
+    <w:p>
+      <w:pPr>
+        <w:pStyle w:val="Heading1"/>
+        <w:numPr>
+          <w:ilvl w:val="0"/>
+          <w:numId w:val="0"/>
+        </w:numPr>
+        <w:ind w:left="432" w:hanging="432"/>
+        <w:rPr>
+          <w:rFonts w:eastAsiaTheme="minorEastAsia"/>
+        </w:rPr>
+      </w:pPr>
+      <w:r>
+        <w:rPr>
+          <w:rFonts w:eastAsiaTheme="minorEastAsia"/>
+        </w:rPr>
+        <w:lastRenderedPageBreak/>
+        <w:t>Question 2</w:t>
+      </w:r>
+    </w:p>
+    <w:p>
+      <w:pPr>
+        <w:pStyle w:val="Heading2"/>
+        <w:numPr>
+          <w:ilvl w:val="0"/>
+          <w:numId w:val="22"/>
+        </w:numPr>
+      </w:pPr>
+      <w:r>
+        <w:t>Update Mode of Particle Swarm Optimization Implementation</w:t>
+      </w:r>
+    </w:p>
+    <w:p>
+      <w:pPr>
+        <w:ind w:left="0" w:firstLine="720"/>
+        <w:rPr>
+          <w:lang w:val="en-CA"/>
+        </w:rPr>
+      </w:pPr>
+      <w:r>
+        <w:rPr>
+          <w:lang w:val="en-CA"/>
+        </w:rPr>
+        <w:t xml:space="preserve">The update mode for the personal best and neighbours’ best in the following implementation of the particle swarm optimization is asynchronous. </w:t>
+      </w:r>
+      <w:r>
+        <w:rPr>
+          <w:lang w:val="en-CA"/>
+        </w:rPr>
+        <w:t xml:space="preserve">This is due to how the neighbourhood best solution is being updated in the algorithm. </w:t>
+      </w:r>
+      <w:r>
+        <w:rPr>
+          <w:lang w:val="en-CA"/>
+        </w:rPr>
+        <w:t xml:space="preserve">In this case, the neighbourhood best solution is being updated within the particle’s update loop, as opposed to outside of the loop, which would make it synchronous. </w:t>
+      </w:r>
+      <w:r>
+        <w:rPr>
+          <w:lang w:val="en-CA"/>
+        </w:rPr>
+        <w:t xml:space="preserve">This means that every time a new particle has been evaluated, the neighbourhood best is updated. </w:t>
+      </w:r>
+      <w:r>
+        <w:rPr>
+          <w:lang w:val="en-CA"/>
+        </w:rPr>
+        <w:t xml:space="preserve">The asynchronous version of the particle swarm optimization usually produces better results, as it causes the particles to use more up-to-date information. </w:t>
+      </w:r>
+      <w:r>
+        <w:rPr>
+          <w:lang w:val="en-CA"/>
+        </w:rPr>
+        <w:t xml:space="preserve">The trade-off to this is slightly more computations per iteration, however, </w:t>
+      </w:r>
+      <w:r>
+        <w:rPr>
+          <w:lang w:val="en-CA"/>
+        </w:rPr>
+        <w:t xml:space="preserve">this </w:t>
+      </w:r>
+      <w:r>
+        <w:rPr>
+          <w:lang w:val="en-CA"/>
+        </w:rPr>
+        <w:t xml:space="preserve">is outweighed by the benefit of having more current information, </w:t>
+      </w:r>
+      <w:r>
+        <w:rPr>
+          <w:lang w:val="en-CA"/>
+        </w:rPr>
+        <w:t>i.e.,</w:t>
+      </w:r>
+      <w:r>
+        <w:rPr>
+          <w:lang w:val="en-CA"/>
+        </w:rPr>
+        <w:t xml:space="preserve"> a more optimal neighbourhood best solution. </w:t>
+      </w:r>
+    </w:p>
+    <w:p>
+      <w:pPr>
+        <w:pStyle w:val="Heading2"/>
+      </w:pPr>
+      <w:r>
+        <w:t xml:space="preserve">Change Algorithm to Work in </w:t>
+      </w:r>
+      <w:r>
+        <w:t>Synchronous</w:t>
+      </w:r>
+      <w:r>
+        <w:t xml:space="preserve"> Mode</w:t>
+      </w:r>
+    </w:p>
+    <w:p>
+      <w:pPr>
+        <w:ind w:left="0" w:firstLine="720"/>
+        <w:rPr>
+          <w:lang w:val="en-CA"/>
+        </w:rPr>
+      </w:pPr>
+      <w:r>
+        <w:rPr>
+          <w:lang w:val="en-CA"/>
+        </w:rPr>
+        <w:t xml:space="preserve">Since the implementation of the particle swarm optimization worked in asynchronous mode, the neighbourhood best update was within the particle’s update loop. Hence, to change the algorithm to work in synchronous mode, </w:t>
+      </w:r>
+      <w:r>
+        <w:rPr>
+          <w:lang w:val="en-CA"/>
+        </w:rPr>
+        <w:t xml:space="preserve">move the neighbourhood best update outside of the particle’s update loop. </w:t>
+      </w:r>
+      <w:r>
+        <w:rPr>
+          <w:lang w:val="en-CA"/>
+        </w:rPr>
+        <w:t xml:space="preserve">So, first for each particle, update their velocities, positions, and personal bests. </w:t>
+      </w:r>
+      <w:r>
+        <w:rPr>
+          <w:lang w:val="en-CA"/>
+        </w:rPr>
+        <w:t>Then, once all the particles have been evaluated, now update the neighbourhood best solution</w:t>
+      </w:r>
+      <w:r>
+        <w:rPr>
+          <w:lang w:val="en-CA"/>
+        </w:rPr>
+        <w:t xml:space="preserve">, before moving on to the next iteration. </w:t>
+      </w:r>
+    </w:p>
+    <w:p>
+      <w:pPr>
+        <w:pStyle w:val="Heading2"/>
+      </w:pPr>
+      <w:r>
+        <w:t xml:space="preserve">Effect of Parameters </w:t>
+      </w:r>
+      <m:oMath>
+        <m:r>
+          <m:rPr>
+            <m:sty m:val="bi"/>
+          </m:rPr>
+          <w:rPr>
+            <w:rFonts w:ascii="Cambria Math" w:hAnsi="Cambria Math"/>
+          </w:rPr>
+          <m:t>W</m:t>
+        </m:r>
+      </m:oMath>
+      <w:r>
+        <w:t xml:space="preserve">, </w:t>
+      </w:r>
+      <m:oMath>
+        <m:sSub>
+          <m:sSubPr>
+            <m:ctrlPr>
+              <w:rPr>
+                <w:rFonts w:ascii="Cambria Math" w:hAnsi="Cambria Math"/>
+                <w:i/>
+              </w:rPr>
+            </m:ctrlPr>
+          </m:sSubPr>
+          <m:e>
+            <m:r>
+              <m:rPr>
+                <m:sty m:val="bi"/>
+              </m:rPr>
+              <w:rPr>
+                <w:rFonts w:ascii="Cambria Math" w:hAnsi="Cambria Math"/>
+              </w:rPr>
+              <m:t>C</m:t>
+            </m:r>
+          </m:e>
+          <m:sub>
+            <m:r>
+              <m:rPr>
+                <m:sty m:val="bi"/>
+              </m:rPr>
+              <w:rPr>
+                <w:rFonts w:ascii="Cambria Math" w:hAnsi="Cambria Math"/>
+              </w:rPr>
+              <m:t>1</m:t>
+            </m:r>
+          </m:sub>
+        </m:sSub>
+      </m:oMath>
+      <w:r>
+        <w:t xml:space="preserve">, and </w:t>
+      </w:r>
+      <m:oMath>
+        <m:sSub>
+          <m:sSubPr>
+            <m:ctrlPr>
+              <w:rPr>
+                <w:rFonts w:ascii="Cambria Math" w:hAnsi="Cambria Math"/>
+                <w:i/>
+              </w:rPr>
+            </m:ctrlPr>
+          </m:sSubPr>
+          <m:e>
+            <m:r>
+              <m:rPr>
+                <m:sty m:val="bi"/>
+              </m:rPr>
+              <w:rPr>
+                <w:rFonts w:ascii="Cambria Math" w:hAnsi="Cambria Math"/>
+              </w:rPr>
+              <m:t>C</m:t>
+            </m:r>
+          </m:e>
+          <m:sub>
+            <m:r>
+              <m:rPr>
+                <m:sty m:val="bi"/>
+              </m:rPr>
+              <w:rPr>
+                <w:rFonts w:ascii="Cambria Math" w:hAnsi="Cambria Math"/>
+              </w:rPr>
+              <m:t>2</m:t>
+            </m:r>
+          </m:sub>
+        </m:sSub>
+      </m:oMath>
+      <w:r>
+        <w:t xml:space="preserve"> in the Particle Swarm Optimization Model</w:t>
+      </w:r>
+    </w:p>
+    <w:p>
+      <w:pPr>
+        <w:ind w:left="0" w:firstLine="720"/>
+        <w:rPr>
+          <w:rFonts w:eastAsiaTheme="minorEastAsia"/>
+          <w:lang w:val="en-CA"/>
+        </w:rPr>
+      </w:pPr>
+      <w:r>
+        <w:rPr>
+          <w:lang w:val="en-CA"/>
+        </w:rPr>
+        <w:t xml:space="preserve">When </w:t>
+      </w:r>
+      <m:oMath>
+        <m:sSub>
+          <m:sSubPr>
+            <m:ctrlPr>
+              <w:rPr>
+                <w:rFonts w:ascii="Cambria Math" w:hAnsi="Cambria Math"/>
+                <w:i/>
+                <w:lang w:val="en-CA"/>
+              </w:rPr>
+            </m:ctrlPr>
+          </m:sSubPr>
+          <m:e>
+            <m:r>
+              <w:rPr>
+                <w:rFonts w:ascii="Cambria Math" w:hAnsi="Cambria Math"/>
+                <w:lang w:val="en-CA"/>
+              </w:rPr>
+              <m:t>C</m:t>
+            </m:r>
+          </m:e>
+          <m:sub>
+            <m:r>
+              <w:rPr>
+                <w:rFonts w:ascii="Cambria Math" w:hAnsi="Cambria Math"/>
+                <w:lang w:val="en-CA"/>
+              </w:rPr>
+              <m:t>1</m:t>
+            </m:r>
+          </m:sub>
+        </m:sSub>
+      </m:oMath>
+      <w:r>
+        <w:rPr>
+          <w:rFonts w:eastAsiaTheme="minorEastAsia"/>
+          <w:lang w:val="en-CA"/>
+        </w:rPr>
+        <w:t xml:space="preserve"> is set to zero, this reduces the velocity model to a social only model, </w:t>
+      </w:r>
+      <w:r>
+        <w:rPr>
+          <w:rFonts w:eastAsiaTheme="minorEastAsia"/>
+          <w:lang w:val="en-CA"/>
+        </w:rPr>
+        <w:t xml:space="preserve">completely removing the cognitive component, </w:t>
+      </w:r>
+      <w:r>
+        <w:rPr>
+          <w:rFonts w:eastAsiaTheme="minorEastAsia"/>
+          <w:lang w:val="en-CA"/>
+        </w:rPr>
+        <w:t>meaning</w:t>
+      </w:r>
+      <w:r>
+        <w:rPr>
+          <w:rFonts w:eastAsiaTheme="minorEastAsia"/>
+          <w:lang w:val="en-CA"/>
+        </w:rPr>
+        <w:t xml:space="preserve"> all</w:t>
+      </w:r>
+      <w:r>
+        <w:rPr>
+          <w:rFonts w:eastAsiaTheme="minorEastAsia"/>
+          <w:lang w:val="en-CA"/>
+        </w:rPr>
+        <w:t xml:space="preserve"> the particles are solely attracted to the neighbourhood best solution.</w:t>
+      </w:r>
+      <w:r>
+        <w:rPr>
+          <w:rFonts w:eastAsiaTheme="minorEastAsia"/>
+          <w:lang w:val="en-CA"/>
+        </w:rPr>
+        <w:t xml:space="preserve"> It places all its trust in the swarm’s experience</w:t>
+      </w:r>
+      <w:r>
+        <w:rPr>
+          <w:rFonts w:eastAsiaTheme="minorEastAsia"/>
+          <w:lang w:val="en-CA"/>
+        </w:rPr>
+        <w:t xml:space="preserve"> and ignores its own</w:t>
+      </w:r>
+      <w:r>
+        <w:rPr>
+          <w:rFonts w:eastAsiaTheme="minorEastAsia"/>
+          <w:lang w:val="en-CA"/>
+        </w:rPr>
+        <w:t>.</w:t>
+      </w:r>
+    </w:p>
+    <w:p>
+      <w:pPr>
+        <w:ind w:left="0" w:firstLine="720"/>
+        <w:rPr>
+          <w:rFonts w:eastAsiaTheme="minorEastAsia"/>
+          <w:lang w:val="en-CA"/>
+        </w:rPr>
+      </w:pPr>
+      <w:r>
+        <w:rPr>
+          <w:rFonts w:eastAsiaTheme="minorEastAsia"/>
+          <w:lang w:val="en-CA"/>
+        </w:rPr>
+        <w:t xml:space="preserve">When </w:t>
+      </w:r>
+      <m:oMath>
+        <m:sSub>
+          <m:sSubPr>
+            <m:ctrlPr>
+              <w:rPr>
+                <w:rFonts w:ascii="Cambria Math" w:eastAsiaTheme="minorEastAsia" w:hAnsi="Cambria Math"/>
+                <w:i/>
+                <w:lang w:val="en-CA"/>
+              </w:rPr>
+            </m:ctrlPr>
+          </m:sSubPr>
+          <m:e>
+            <m:r>
+              <w:rPr>
+                <w:rFonts w:ascii="Cambria Math" w:eastAsiaTheme="minorEastAsia" w:hAnsi="Cambria Math"/>
+                <w:lang w:val="en-CA"/>
+              </w:rPr>
+              <m:t>C</m:t>
+            </m:r>
+          </m:e>
+          <m:sub>
+            <m:r>
+              <w:rPr>
+                <w:rFonts w:ascii="Cambria Math" w:eastAsiaTheme="minorEastAsia" w:hAnsi="Cambria Math"/>
+                <w:lang w:val="en-CA"/>
+              </w:rPr>
+              <m:t>2</m:t>
+            </m:r>
+          </m:sub>
+        </m:sSub>
+      </m:oMath>
+      <w:r>
+        <w:rPr>
+          <w:rFonts w:eastAsiaTheme="minorEastAsia"/>
+          <w:lang w:val="en-CA"/>
+        </w:rPr>
+        <w:t xml:space="preserve"> is set to zero, this reduces the velocity model to a cognition only model, </w:t>
+      </w:r>
+      <w:r>
+        <w:rPr>
+          <w:rFonts w:eastAsiaTheme="minorEastAsia"/>
+          <w:lang w:val="en-CA"/>
+        </w:rPr>
+        <w:t xml:space="preserve">completely removing the social component, </w:t>
+      </w:r>
+      <w:r>
+        <w:rPr>
+          <w:rFonts w:eastAsiaTheme="minorEastAsia"/>
+          <w:lang w:val="en-CA"/>
+        </w:rPr>
+        <w:t>meaning all the particles act as independent hill climbers.</w:t>
+      </w:r>
+      <w:r>
+        <w:rPr>
+          <w:rFonts w:eastAsiaTheme="minorEastAsia"/>
+          <w:lang w:val="en-CA"/>
+        </w:rPr>
+        <w:t xml:space="preserve"> It places all its trust in its own experience</w:t>
+      </w:r>
+      <w:r>
+        <w:rPr>
+          <w:rFonts w:eastAsiaTheme="minorEastAsia"/>
+          <w:lang w:val="en-CA"/>
+        </w:rPr>
+        <w:t xml:space="preserve"> and ignores the rest of the swarm</w:t>
+      </w:r>
+      <w:r>
+        <w:rPr>
+          <w:rFonts w:eastAsiaTheme="minorEastAsia"/>
+          <w:lang w:val="en-CA"/>
+        </w:rPr>
+        <w:t>.</w:t>
+      </w:r>
+    </w:p>
+    <w:p>
+      <w:pPr>
+        <w:ind w:left="0" w:firstLine="720"/>
+        <w:rPr>
+          <w:lang w:val="en-CA"/>
+        </w:rPr>
+      </w:pPr>
+      <w:r>
+        <w:rPr>
+          <w:lang w:val="en-CA"/>
+        </w:rPr>
+        <w:t xml:space="preserve">The importance of the </w:t>
+      </w:r>
+      <m:oMath>
+        <m:r>
+          <w:rPr>
+            <w:rFonts w:ascii="Cambria Math" w:hAnsi="Cambria Math"/>
+            <w:lang w:val="en-CA"/>
+          </w:rPr>
+          <m:t>W</m:t>
+        </m:r>
+      </m:oMath>
+      <w:r>
+        <w:rPr>
+          <w:rFonts w:eastAsiaTheme="minorEastAsia"/>
+          <w:lang w:val="en-CA"/>
+        </w:rPr>
+        <w:t xml:space="preserve"> parameter is that it acts as a balance between exploration and exploitation.</w:t>
+      </w:r>
+      <w:r>
+        <w:rPr>
+          <w:rFonts w:eastAsiaTheme="minorEastAsia"/>
+          <w:lang w:val="en-CA"/>
+        </w:rPr>
+        <w:t xml:space="preserve"> Large values promote exploration </w:t>
+      </w:r>
+      <w:r>
+        <w:rPr>
+          <w:rFonts w:eastAsiaTheme="minorEastAsia"/>
+          <w:lang w:val="en-CA"/>
+        </w:rPr>
+        <w:t>of the search space</w:t>
+      </w:r>
+      <w:r>
+        <w:rPr>
+          <w:rFonts w:eastAsiaTheme="minorEastAsia"/>
+          <w:lang w:val="en-CA"/>
+        </w:rPr>
+        <w:t>,</w:t>
+      </w:r>
+      <w:r>
+        <w:rPr>
+          <w:rFonts w:eastAsiaTheme="minorEastAsia"/>
+          <w:lang w:val="en-CA"/>
+        </w:rPr>
+        <w:t xml:space="preserve"> </w:t>
+      </w:r>
+      <w:r>
+        <w:rPr>
+          <w:rFonts w:eastAsiaTheme="minorEastAsia"/>
+          <w:lang w:val="en-CA"/>
+        </w:rPr>
+        <w:t xml:space="preserve">while small values promote exploitation, allowing more control to </w:t>
+      </w:r>
+      <w:r>
+        <w:rPr>
+          <w:rFonts w:eastAsiaTheme="minorEastAsia"/>
+          <w:lang w:val="en-CA"/>
+        </w:rPr>
+        <w:t xml:space="preserve">the </w:t>
+      </w:r>
+      <w:r>
+        <w:rPr>
+          <w:rFonts w:eastAsiaTheme="minorEastAsia"/>
+          <w:lang w:val="en-CA"/>
+        </w:rPr>
+        <w:t>cognitive and social components.</w:t>
       </w:r>
     </w:p>
     <w:sectPr>
@@ -4181,8 +4688,8 @@
   <w:abstractNum w:abstractNumId="16" w15:restartNumberingAfterBreak="0">
     <w:nsid w:val="723B0B0D"/>
     <w:multiLevelType w:val="hybridMultilevel"/>
-    <w:tmpl w:val="2B7ECAA6"/>
-    <w:lvl w:ilvl="0" w:tplc="BE266E62">
+    <w:tmpl w:val="2244FED6"/>
+    <w:lvl w:ilvl="0" w:tplc="041E5CBC">
       <w:start w:val="1"/>
       <w:numFmt w:val="lowerLetter"/>
       <w:pStyle w:val="Heading2"/>
@@ -4419,6 +4926,12 @@
   </w:num>
   <w:num w:numId="21">
     <w:abstractNumId w:val="16"/>
+  </w:num>
+  <w:num w:numId="22">
+    <w:abstractNumId w:val="16"/>
+    <w:lvlOverride w:ilvl="0">
+      <w:startOverride w:val="1"/>
+    </w:lvlOverride>
   </w:num>
 </w:numbering>
 </file>
@@ -4864,7 +5377,7 @@
     <w:uiPriority w:val="9"/>
     <w:unhideWhenUsed/>
     <w:qFormat/>
-    <w:rsid w:val="005B0475"/>
+    <w:rsid w:val="00315DEA"/>
     <w:pPr>
       <w:keepNext/>
       <w:keepLines/>
@@ -4964,7 +5477,7 @@
     <w:basedOn w:val="DefaultParagraphFont"/>
     <w:link w:val="Heading2"/>
     <w:uiPriority w:val="9"/>
-    <w:rsid w:val="005B0475"/>
+    <w:rsid w:val="00315DEA"/>
     <w:rPr>
       <w:rFonts w:ascii="Times New Roman" w:eastAsiaTheme="majorEastAsia" w:hAnsi="Times New Roman" w:cs="Times New Roman"/>
       <w:b/>

</xml_diff>

<commit_message>
setup evolution with params and init solutions
</commit_message>
<xml_diff>
--- a/assignment_4/assignment_4.docx
+++ b/assignment_4/assignment_4.docx
@@ -2345,8 +2345,13 @@
       <w:pPr>
         <w:pStyle w:val="Heading2"/>
       </w:pPr>
-      <w:r>
-        <w:t>NetLogo Implementation Versus Classical Particle Swarm Optimization</w:t>
+      <w:proofErr w:type="spellStart"/>
+      <w:r>
+        <w:t>NetLogo</w:t>
+      </w:r>
+      <w:proofErr w:type="spellEnd"/>
+      <w:r>
+        <w:t xml:space="preserve"> Implementation Versus Classical Particle Swarm Optimization</w:t>
       </w:r>
     </w:p>
     <w:p>
@@ -2361,7 +2366,21 @@
         <w:rPr>
           <w:lang w:val="en-CA"/>
         </w:rPr>
-        <w:t xml:space="preserve">The difference between the motion formulations is that NetLogo’s implementation has a </w:t>
+        <w:t xml:space="preserve">The difference between the motion formulations is that </w:t>
+      </w:r>
+      <w:proofErr w:type="spellStart"/>
+      <w:r>
+        <w:rPr>
+          <w:lang w:val="en-CA"/>
+        </w:rPr>
+        <w:t>NetLogo’s</w:t>
+      </w:r>
+      <w:proofErr w:type="spellEnd"/>
+      <w:r>
+        <w:rPr>
+          <w:lang w:val="en-CA"/>
+        </w:rPr>
+        <w:t xml:space="preserve"> implementation has a </w:t>
       </w:r>
       <m:oMath>
         <m:r>
@@ -2963,6 +2982,7 @@
       <w:pPr>
         <w:ind w:left="0" w:firstLine="720"/>
         <w:rPr>
+          <w:rFonts w:eastAsiaTheme="minorEastAsia"/>
           <w:lang w:val="en-CA"/>
         </w:rPr>
       </w:pPr>
@@ -3037,6 +3057,106 @@
         </w:rPr>
         <w:t>cognitive and social components.</w:t>
       </w:r>
+    </w:p>
+    <w:p>
+      <w:pPr>
+        <w:pStyle w:val="Heading1"/>
+        <w:numPr>
+          <w:ilvl w:val="0"/>
+          <w:numId w:val="0"/>
+        </w:numPr>
+        <w:ind w:left="432" w:hanging="432"/>
+        <w:rPr>
+          <w:rFonts w:eastAsiaTheme="minorEastAsia"/>
+        </w:rPr>
+      </w:pPr>
+      <w:r>
+        <w:rPr>
+          <w:rFonts w:eastAsiaTheme="minorEastAsia"/>
+        </w:rPr>
+        <w:lastRenderedPageBreak/>
+        <w:t>Question 3</w:t>
+      </w:r>
+    </w:p>
+    <w:p>
+      <w:pPr>
+        <w:pStyle w:val="Heading2"/>
+        <w:numPr>
+          <w:ilvl w:val="0"/>
+          <w:numId w:val="23"/>
+        </w:numPr>
+      </w:pPr>
+      <w:r>
+        <w:t>Parameter Choices</w:t>
+      </w:r>
+    </w:p>
+    <w:p>
+      <w:pPr>
+        <w:ind w:left="0"/>
+        <w:rPr>
+          <w:lang w:val="en-CA"/>
+        </w:rPr>
+      </w:pPr>
+    </w:p>
+    <w:p>
+      <w:pPr>
+        <w:pStyle w:val="Heading2"/>
+        <w:numPr>
+          <w:ilvl w:val="0"/>
+          <w:numId w:val="23"/>
+        </w:numPr>
+      </w:pPr>
+      <w:r>
+        <w:t>Plot of Progress of Best Program Fitness in Each Iteration</w:t>
+      </w:r>
+    </w:p>
+    <w:p>
+      <w:pPr>
+        <w:ind w:left="0"/>
+        <w:rPr>
+          <w:lang w:val="en-CA"/>
+        </w:rPr>
+      </w:pPr>
+    </w:p>
+    <w:p>
+      <w:pPr>
+        <w:pStyle w:val="Heading2"/>
+        <w:numPr>
+          <w:ilvl w:val="0"/>
+          <w:numId w:val="23"/>
+        </w:numPr>
+      </w:pPr>
+      <w:r>
+        <w:t>Fitness of the Finalist Program</w:t>
+      </w:r>
+    </w:p>
+    <w:p>
+      <w:pPr>
+        <w:ind w:left="0"/>
+        <w:rPr>
+          <w:lang w:val="en-CA"/>
+        </w:rPr>
+      </w:pPr>
+    </w:p>
+    <w:p>
+      <w:pPr>
+        <w:pStyle w:val="Heading2"/>
+        <w:numPr>
+          <w:ilvl w:val="0"/>
+          <w:numId w:val="23"/>
+        </w:numPr>
+      </w:pPr>
+      <w:r>
+        <w:t>Tree of the Finalist Program</w:t>
+      </w:r>
+    </w:p>
+    <w:p>
+      <w:pPr>
+        <w:ind w:left="0"/>
+        <w:rPr>
+          <w:lang w:val="en-CA"/>
+        </w:rPr>
+      </w:pPr>
     </w:p>
     <w:sectPr>
       <w:headerReference w:type="default" r:id="rId7"/>
@@ -4688,8 +4808,8 @@
   <w:abstractNum w:abstractNumId="16" w15:restartNumberingAfterBreak="0">
     <w:nsid w:val="723B0B0D"/>
     <w:multiLevelType w:val="hybridMultilevel"/>
-    <w:tmpl w:val="2244FED6"/>
-    <w:lvl w:ilvl="0" w:tplc="041E5CBC">
+    <w:tmpl w:val="5A7CA230"/>
+    <w:lvl w:ilvl="0" w:tplc="B1EAEBA4">
       <w:start w:val="1"/>
       <w:numFmt w:val="lowerLetter"/>
       <w:pStyle w:val="Heading2"/>
@@ -4928,6 +5048,12 @@
     <w:abstractNumId w:val="16"/>
   </w:num>
   <w:num w:numId="22">
+    <w:abstractNumId w:val="16"/>
+    <w:lvlOverride w:ilvl="0">
+      <w:startOverride w:val="1"/>
+    </w:lvlOverride>
+  </w:num>
+  <w:num w:numId="23">
     <w:abstractNumId w:val="16"/>
     <w:lvlOverride w:ilvl="0">
       <w:startOverride w:val="1"/>
@@ -5377,7 +5503,7 @@
     <w:uiPriority w:val="9"/>
     <w:unhideWhenUsed/>
     <w:qFormat/>
-    <w:rsid w:val="00315DEA"/>
+    <w:rsid w:val="008765A3"/>
     <w:pPr>
       <w:keepNext/>
       <w:keepLines/>
@@ -5477,7 +5603,7 @@
     <w:basedOn w:val="DefaultParagraphFont"/>
     <w:link w:val="Heading2"/>
     <w:uiPriority w:val="9"/>
-    <w:rsid w:val="00315DEA"/>
+    <w:rsid w:val="008765A3"/>
     <w:rPr>
       <w:rFonts w:ascii="Times New Roman" w:eastAsiaTheme="majorEastAsia" w:hAnsi="Times New Roman" w:cs="Times New Roman"/>
       <w:b/>

</xml_diff>

<commit_message>
transform fitness to cases space, eval op prob per solution, finish GP
</commit_message>
<xml_diff>
--- a/assignment_4/assignment_4.docx
+++ b/assignment_4/assignment_4.docx
@@ -3092,11 +3092,533 @@
     </w:p>
     <w:p>
       <w:pPr>
+        <w:ind w:left="720"/>
+        <w:rPr>
+          <w:lang w:val="en-CA"/>
+        </w:rPr>
+      </w:pPr>
+      <w:r>
+        <w:rPr>
+          <w:lang w:val="en-CA"/>
+        </w:rPr>
+        <w:t>The following parameters were chosen for the genetic programming algorithm:</w:t>
+      </w:r>
+    </w:p>
+    <w:tbl>
+      <w:tblPr>
+        <w:tblStyle w:val="TableGrid"/>
+        <w:tblW w:w="0" w:type="auto"/>
+        <w:tblLook w:val="04A0" w:firstRow="1" w:lastRow="0" w:firstColumn="1" w:lastColumn="0" w:noHBand="0" w:noVBand="1"/>
+      </w:tblPr>
+      <w:tblGrid>
+        <w:gridCol w:w="4675"/>
+        <w:gridCol w:w="4675"/>
+      </w:tblGrid>
+      <w:tr>
+        <w:tc>
+          <w:tcPr>
+            <w:tcW w:w="4675" w:type="dxa"/>
+            <w:vAlign w:val="center"/>
+          </w:tcPr>
+          <w:p>
+            <w:pPr>
+              <w:ind w:left="0"/>
+              <w:jc w:val="center"/>
+              <w:rPr>
+                <w:b/>
+                <w:bCs/>
+                <w:lang w:val="en-CA"/>
+              </w:rPr>
+            </w:pPr>
+            <w:r>
+              <w:rPr>
+                <w:b/>
+                <w:bCs/>
+                <w:lang w:val="en-CA"/>
+              </w:rPr>
+              <w:t>Population Size</w:t>
+            </w:r>
+          </w:p>
+        </w:tc>
+        <w:tc>
+          <w:tcPr>
+            <w:tcW w:w="4675" w:type="dxa"/>
+            <w:vAlign w:val="center"/>
+          </w:tcPr>
+          <w:p>
+            <w:pPr>
+              <w:ind w:left="0"/>
+              <w:jc w:val="center"/>
+              <w:rPr>
+                <w:lang w:val="en-CA"/>
+              </w:rPr>
+            </w:pPr>
+            <m:oMathPara>
+              <m:oMath>
+                <m:r>
+                  <w:rPr>
+                    <w:rFonts w:ascii="Cambria Math" w:hAnsi="Cambria Math"/>
+                    <w:lang w:val="en-CA"/>
+                  </w:rPr>
+                  <m:t>100</m:t>
+                </m:r>
+              </m:oMath>
+            </m:oMathPara>
+          </w:p>
+        </w:tc>
+      </w:tr>
+      <w:tr>
+        <w:tc>
+          <w:tcPr>
+            <w:tcW w:w="4675" w:type="dxa"/>
+            <w:vAlign w:val="center"/>
+          </w:tcPr>
+          <w:p>
+            <w:pPr>
+              <w:ind w:left="0"/>
+              <w:jc w:val="center"/>
+              <w:rPr>
+                <w:b/>
+                <w:bCs/>
+                <w:lang w:val="en-CA"/>
+              </w:rPr>
+            </w:pPr>
+            <w:r>
+              <w:rPr>
+                <w:b/>
+                <w:bCs/>
+                <w:lang w:val="en-CA"/>
+              </w:rPr>
+              <w:t>Number of Generations</w:t>
+            </w:r>
+          </w:p>
+        </w:tc>
+        <w:tc>
+          <w:tcPr>
+            <w:tcW w:w="4675" w:type="dxa"/>
+            <w:vAlign w:val="center"/>
+          </w:tcPr>
+          <w:p>
+            <w:pPr>
+              <w:ind w:left="0"/>
+              <w:jc w:val="center"/>
+              <w:rPr>
+                <w:lang w:val="en-CA"/>
+              </w:rPr>
+            </w:pPr>
+            <m:oMathPara>
+              <m:oMath>
+                <m:r>
+                  <w:rPr>
+                    <w:rFonts w:ascii="Cambria Math" w:hAnsi="Cambria Math"/>
+                    <w:lang w:val="en-CA"/>
+                  </w:rPr>
+                  <m:t>1000</m:t>
+                </m:r>
+              </m:oMath>
+            </m:oMathPara>
+          </w:p>
+        </w:tc>
+      </w:tr>
+      <w:tr>
+        <w:tc>
+          <w:tcPr>
+            <w:tcW w:w="4675" w:type="dxa"/>
+            <w:vAlign w:val="center"/>
+          </w:tcPr>
+          <w:p>
+            <w:pPr>
+              <w:ind w:left="0"/>
+              <w:jc w:val="center"/>
+              <w:rPr>
+                <w:b/>
+                <w:bCs/>
+                <w:lang w:val="en-CA"/>
+              </w:rPr>
+            </w:pPr>
+            <w:r>
+              <w:rPr>
+                <w:b/>
+                <w:bCs/>
+                <w:lang w:val="en-CA"/>
+              </w:rPr>
+              <w:t>Crossover Probability</w:t>
+            </w:r>
+          </w:p>
+        </w:tc>
+        <w:tc>
+          <w:tcPr>
+            <w:tcW w:w="4675" w:type="dxa"/>
+            <w:vAlign w:val="center"/>
+          </w:tcPr>
+          <w:p>
+            <w:pPr>
+              <w:ind w:left="0"/>
+              <w:jc w:val="center"/>
+              <w:rPr>
+                <w:lang w:val="en-CA"/>
+              </w:rPr>
+            </w:pPr>
+            <m:oMathPara>
+              <m:oMath>
+                <m:r>
+                  <w:rPr>
+                    <w:rFonts w:ascii="Cambria Math" w:hAnsi="Cambria Math"/>
+                    <w:lang w:val="en-CA"/>
+                  </w:rPr>
+                  <m:t>0.9</m:t>
+                </m:r>
+              </m:oMath>
+            </m:oMathPara>
+          </w:p>
+        </w:tc>
+      </w:tr>
+      <w:tr>
+        <w:tc>
+          <w:tcPr>
+            <w:tcW w:w="4675" w:type="dxa"/>
+            <w:vAlign w:val="center"/>
+          </w:tcPr>
+          <w:p>
+            <w:pPr>
+              <w:ind w:left="0"/>
+              <w:jc w:val="center"/>
+              <w:rPr>
+                <w:b/>
+                <w:bCs/>
+                <w:lang w:val="en-CA"/>
+              </w:rPr>
+            </w:pPr>
+            <w:r>
+              <w:rPr>
+                <w:b/>
+                <w:bCs/>
+                <w:lang w:val="en-CA"/>
+              </w:rPr>
+              <w:t>Mutation Probability</w:t>
+            </w:r>
+          </w:p>
+        </w:tc>
+        <w:tc>
+          <w:tcPr>
+            <w:tcW w:w="4675" w:type="dxa"/>
+            <w:vAlign w:val="center"/>
+          </w:tcPr>
+          <w:p>
+            <w:pPr>
+              <w:ind w:left="0"/>
+              <w:jc w:val="center"/>
+              <w:rPr>
+                <w:lang w:val="en-CA"/>
+              </w:rPr>
+            </w:pPr>
+            <m:oMathPara>
+              <m:oMath>
+                <m:r>
+                  <w:rPr>
+                    <w:rFonts w:ascii="Cambria Math" w:hAnsi="Cambria Math"/>
+                    <w:lang w:val="en-CA"/>
+                  </w:rPr>
+                  <m:t>0.6</m:t>
+                </m:r>
+              </m:oMath>
+            </m:oMathPara>
+          </w:p>
+        </w:tc>
+      </w:tr>
+      <w:tr>
+        <w:tc>
+          <w:tcPr>
+            <w:tcW w:w="4675" w:type="dxa"/>
+            <w:vAlign w:val="center"/>
+          </w:tcPr>
+          <w:p>
+            <w:pPr>
+              <w:ind w:left="0"/>
+              <w:jc w:val="center"/>
+              <w:rPr>
+                <w:b/>
+                <w:bCs/>
+                <w:lang w:val="en-CA"/>
+              </w:rPr>
+            </w:pPr>
+            <w:r>
+              <w:rPr>
+                <w:b/>
+                <w:bCs/>
+                <w:lang w:val="en-CA"/>
+              </w:rPr>
+              <w:t>Maximum Depth of Tree</w:t>
+            </w:r>
+            <w:r>
+              <w:rPr>
+                <w:b/>
+                <w:bCs/>
+                <w:lang w:val="en-CA"/>
+              </w:rPr>
+              <w:t>s</w:t>
+            </w:r>
+          </w:p>
+        </w:tc>
+        <w:tc>
+          <w:tcPr>
+            <w:tcW w:w="4675" w:type="dxa"/>
+            <w:vAlign w:val="center"/>
+          </w:tcPr>
+          <w:p>
+            <w:pPr>
+              <w:ind w:left="0"/>
+              <w:jc w:val="center"/>
+              <w:rPr>
+                <w:lang w:val="en-CA"/>
+              </w:rPr>
+            </w:pPr>
+            <m:oMathPara>
+              <m:oMath>
+                <m:r>
+                  <w:rPr>
+                    <w:rFonts w:ascii="Cambria Math" w:hAnsi="Cambria Math"/>
+                    <w:lang w:val="en-CA"/>
+                  </w:rPr>
+                  <m:t>8</m:t>
+                </m:r>
+              </m:oMath>
+            </m:oMathPara>
+          </w:p>
+        </w:tc>
+      </w:tr>
+    </w:tbl>
+    <w:p>
+      <w:pPr>
         <w:ind w:left="0"/>
         <w:rPr>
           <w:lang w:val="en-CA"/>
         </w:rPr>
       </w:pPr>
+      <w:r>
+        <w:rPr>
+          <w:lang w:val="en-CA"/>
+        </w:rPr>
+        <w:tab/>
+      </w:r>
+      <w:r>
+        <w:rPr>
+          <w:lang w:val="en-CA"/>
+        </w:rPr>
+        <w:t xml:space="preserve">The population size and number of generations were chosen as </w:t>
+      </w:r>
+      <m:oMath>
+        <m:r>
+          <w:rPr>
+            <w:rFonts w:ascii="Cambria Math" w:hAnsi="Cambria Math"/>
+            <w:lang w:val="en-CA"/>
+          </w:rPr>
+          <m:t>100</m:t>
+        </m:r>
+      </m:oMath>
+      <w:r>
+        <w:rPr>
+          <w:lang w:val="en-CA"/>
+        </w:rPr>
+        <w:t xml:space="preserve"> and </w:t>
+      </w:r>
+      <m:oMath>
+        <m:r>
+          <w:rPr>
+            <w:rFonts w:ascii="Cambria Math" w:hAnsi="Cambria Math"/>
+            <w:lang w:val="en-CA"/>
+          </w:rPr>
+          <m:t>1</m:t>
+        </m:r>
+        <m:r>
+          <w:rPr>
+            <w:rFonts w:ascii="Cambria Math" w:hAnsi="Cambria Math"/>
+            <w:lang w:val="en-CA"/>
+          </w:rPr>
+          <m:t>,</m:t>
+        </m:r>
+        <m:r>
+          <w:rPr>
+            <w:rFonts w:ascii="Cambria Math" w:hAnsi="Cambria Math"/>
+            <w:lang w:val="en-CA"/>
+          </w:rPr>
+          <m:t>000</m:t>
+        </m:r>
+      </m:oMath>
+      <w:r>
+        <w:rPr>
+          <w:lang w:val="en-CA"/>
+        </w:rPr>
+        <w:t xml:space="preserve"> respectively,</w:t>
+      </w:r>
+      <w:r>
+        <w:rPr>
+          <w:lang w:val="en-CA"/>
+        </w:rPr>
+        <w:t xml:space="preserve"> to allow the algorithm to converge more often. I found that many times, the algorithm would result in almost the optimal solution, and with only higher populations and generations is it able to reach </w:t>
+      </w:r>
+      <w:r>
+        <w:rPr>
+          <w:lang w:val="en-CA"/>
+        </w:rPr>
+        <w:t>the most optimal solution</w:t>
+      </w:r>
+      <w:r>
+        <w:rPr>
+          <w:lang w:val="en-CA"/>
+        </w:rPr>
+        <w:t xml:space="preserve">. </w:t>
+      </w:r>
+      <w:r>
+        <w:rPr>
+          <w:lang w:val="en-CA"/>
+        </w:rPr>
+        <w:t>This is because a higher population allow</w:t>
+      </w:r>
+      <w:r>
+        <w:rPr>
+          <w:lang w:val="en-CA"/>
+        </w:rPr>
+        <w:t>ed</w:t>
+      </w:r>
+      <w:r>
+        <w:rPr>
+          <w:lang w:val="en-CA"/>
+        </w:rPr>
+        <w:t xml:space="preserve"> the algorithm to evaluate more of the search space, and a higher number of generations </w:t>
+      </w:r>
+      <w:r>
+        <w:rPr>
+          <w:lang w:val="en-CA"/>
+        </w:rPr>
+        <w:t>enabled</w:t>
+      </w:r>
+      <w:r>
+        <w:rPr>
+          <w:lang w:val="en-CA"/>
+        </w:rPr>
+        <w:t xml:space="preserve"> it to evolve more and perform more crossover and mutation. </w:t>
+      </w:r>
+      <w:r>
+        <w:rPr>
+          <w:lang w:val="en-CA"/>
+        </w:rPr>
+        <w:t xml:space="preserve">The crossover probability was </w:t>
+      </w:r>
+      <m:oMath>
+        <m:r>
+          <w:rPr>
+            <w:rFonts w:ascii="Cambria Math" w:hAnsi="Cambria Math"/>
+            <w:lang w:val="en-CA"/>
+          </w:rPr>
+          <m:t>90%</m:t>
+        </m:r>
+      </m:oMath>
+      <w:r>
+        <w:rPr>
+          <w:rFonts w:eastAsiaTheme="minorEastAsia"/>
+          <w:lang w:val="en-CA"/>
+        </w:rPr>
+        <w:t xml:space="preserve"> and I found this as a reasonable number for </w:t>
+      </w:r>
+      <w:r>
+        <w:rPr>
+          <w:rFonts w:eastAsiaTheme="minorEastAsia"/>
+          <w:lang w:val="en-CA"/>
+        </w:rPr>
+        <w:t>the</w:t>
+      </w:r>
+      <w:r>
+        <w:rPr>
+          <w:rFonts w:eastAsiaTheme="minorEastAsia"/>
+          <w:lang w:val="en-CA"/>
+        </w:rPr>
+        <w:t xml:space="preserve"> algorithm because it allow</w:t>
+      </w:r>
+      <w:r>
+        <w:rPr>
+          <w:rFonts w:eastAsiaTheme="minorEastAsia"/>
+          <w:lang w:val="en-CA"/>
+        </w:rPr>
+        <w:t>ed</w:t>
+      </w:r>
+      <w:r>
+        <w:rPr>
+          <w:rFonts w:eastAsiaTheme="minorEastAsia"/>
+          <w:lang w:val="en-CA"/>
+        </w:rPr>
+        <w:t xml:space="preserve"> the algorithm to explore more of the search space and escape local optima</w:t>
+      </w:r>
+      <w:r>
+        <w:rPr>
+          <w:rFonts w:eastAsiaTheme="minorEastAsia"/>
+          <w:lang w:val="en-CA"/>
+        </w:rPr>
+        <w:t xml:space="preserve"> more often</w:t>
+      </w:r>
+      <w:r>
+        <w:rPr>
+          <w:rFonts w:eastAsiaTheme="minorEastAsia"/>
+          <w:lang w:val="en-CA"/>
+        </w:rPr>
+        <w:t xml:space="preserve">. </w:t>
+      </w:r>
+      <w:r>
+        <w:rPr>
+          <w:rFonts w:eastAsiaTheme="minorEastAsia"/>
+          <w:lang w:val="en-CA"/>
+        </w:rPr>
+        <w:t xml:space="preserve">The mutation probability was 60% and this performed well because it allowed </w:t>
+      </w:r>
+      <w:r>
+        <w:rPr>
+          <w:rFonts w:eastAsiaTheme="minorEastAsia"/>
+          <w:lang w:val="en-CA"/>
+        </w:rPr>
+        <w:t>the algorithm</w:t>
+      </w:r>
+      <w:r>
+        <w:rPr>
+          <w:rFonts w:eastAsiaTheme="minorEastAsia"/>
+          <w:lang w:val="en-CA"/>
+        </w:rPr>
+        <w:t xml:space="preserve"> to hill climb and become more optimal locally</w:t>
+      </w:r>
+      <w:r>
+        <w:rPr>
+          <w:rFonts w:eastAsiaTheme="minorEastAsia"/>
+          <w:lang w:val="en-CA"/>
+        </w:rPr>
+        <w:t>, which appeared to help it converge</w:t>
+      </w:r>
+      <w:r>
+        <w:rPr>
+          <w:rFonts w:eastAsiaTheme="minorEastAsia"/>
+          <w:lang w:val="en-CA"/>
+        </w:rPr>
+        <w:t xml:space="preserve">. </w:t>
+      </w:r>
+      <w:r>
+        <w:rPr>
+          <w:rFonts w:eastAsiaTheme="minorEastAsia"/>
+          <w:lang w:val="en-CA"/>
+        </w:rPr>
+        <w:t xml:space="preserve">Lastly, the maximum depth of the trees was set to eight so that it would retain a relatively </w:t>
+      </w:r>
+      <w:r>
+        <w:rPr>
+          <w:rFonts w:eastAsiaTheme="minorEastAsia"/>
+          <w:lang w:val="en-CA"/>
+        </w:rPr>
+        <w:t>spread-out</w:t>
+      </w:r>
+      <w:r>
+        <w:rPr>
+          <w:rFonts w:eastAsiaTheme="minorEastAsia"/>
+          <w:lang w:val="en-CA"/>
+        </w:rPr>
+        <w:t xml:space="preserve"> tree structure, and not imposing a maximum depth would transform it into almost a linear structure. </w:t>
+      </w:r>
     </w:p>
     <w:p>
       <w:pPr>
@@ -3107,9 +3629,1325 @@
         </w:numPr>
       </w:pPr>
       <w:r>
+        <w:lastRenderedPageBreak/>
         <w:t>Plot of Progress of Best Program Fitness in Each Iteration</w:t>
       </w:r>
     </w:p>
+    <w:p>
+      <w:pPr>
+        <w:ind w:left="0"/>
+        <w:jc w:val="center"/>
+        <w:rPr>
+          <w:lang w:val="en-CA"/>
+        </w:rPr>
+      </w:pPr>
+      <w:r>
+        <w:rPr>
+          <w:noProof/>
+          <w:lang w:val="en-CA"/>
+        </w:rPr>
+        <w:drawing>
+          <wp:inline distT="0" distB="0" distL="0" distR="0" wp14:anchorId="41EEEB44" wp14:editId="590123CC">
+            <wp:extent cx="5943221" cy="3432810"/>
+            <wp:effectExtent l="0" t="0" r="635" b="0"/>
+            <wp:docPr id="1" name="Picture 1"/>
+            <wp:cNvGraphicFramePr>
+              <a:graphicFrameLocks xmlns:a="http://schemas.openxmlformats.org/drawingml/2006/main" noChangeAspect="1"/>
+            </wp:cNvGraphicFramePr>
+            <a:graphic xmlns:a="http://schemas.openxmlformats.org/drawingml/2006/main">
+              <a:graphicData uri="http://schemas.openxmlformats.org/drawingml/2006/picture">
+                <pic:pic xmlns:pic="http://schemas.openxmlformats.org/drawingml/2006/picture">
+                  <pic:nvPicPr>
+                    <pic:cNvPr id="1" name="Picture 1"/>
+                    <pic:cNvPicPr/>
+                  </pic:nvPicPr>
+                  <pic:blipFill>
+                    <a:blip r:embed="rId7" cstate="print">
+                      <a:extLst>
+                        <a:ext uri="{28A0092B-C50C-407E-A947-70E740481C1C}">
+                          <a14:useLocalDpi xmlns:a14="http://schemas.microsoft.com/office/drawing/2010/main" val="0"/>
+                        </a:ext>
+                      </a:extLst>
+                    </a:blip>
+                    <a:stretch>
+                      <a:fillRect/>
+                    </a:stretch>
+                  </pic:blipFill>
+                  <pic:spPr>
+                    <a:xfrm>
+                      <a:off x="0" y="0"/>
+                      <a:ext cx="5943221" cy="3432810"/>
+                    </a:xfrm>
+                    <a:prstGeom prst="rect">
+                      <a:avLst/>
+                    </a:prstGeom>
+                  </pic:spPr>
+                </pic:pic>
+              </a:graphicData>
+            </a:graphic>
+          </wp:inline>
+        </w:drawing>
+      </w:r>
+    </w:p>
+    <w:p>
+      <w:pPr>
+        <w:ind w:left="0"/>
+        <w:rPr>
+          <w:lang w:val="en-CA"/>
+        </w:rPr>
+      </w:pPr>
+      <w:r>
+        <w:rPr>
+          <w:lang w:val="en-CA"/>
+        </w:rPr>
+        <w:tab/>
+      </w:r>
+      <w:r>
+        <w:rPr>
+          <w:lang w:val="en-CA"/>
+        </w:rPr>
+        <w:t xml:space="preserve">First, note that C++ was used for the main genetic programming algorithm, and then the resulting values were plotted in MATLAB. </w:t>
+      </w:r>
+      <w:r>
+        <w:rPr>
+          <w:lang w:val="en-CA"/>
+        </w:rPr>
+        <w:t xml:space="preserve">Analyzing the plot of the progress of the best program fitness in each iteration, this particular run started with a fitness of </w:t>
+      </w:r>
+      <m:oMath>
+        <m:r>
+          <w:rPr>
+            <w:rFonts w:ascii="Cambria Math" w:hAnsi="Cambria Math"/>
+            <w:lang w:val="en-CA"/>
+          </w:rPr>
+          <m:t>0.5</m:t>
+        </m:r>
+      </m:oMath>
+      <w:r>
+        <w:rPr>
+          <w:lang w:val="en-CA"/>
+        </w:rPr>
+        <w:t xml:space="preserve">, meaning initially half of the cases were correct. It stayed here until generation </w:t>
+      </w:r>
+      <w:r>
+        <w:rPr>
+          <w:lang w:val="en-CA"/>
+        </w:rPr>
+        <w:t>six</w:t>
+      </w:r>
+      <w:r>
+        <w:rPr>
+          <w:lang w:val="en-CA"/>
+        </w:rPr>
+        <w:t xml:space="preserve">, when it increased to around </w:t>
+      </w:r>
+      <m:oMath>
+        <m:r>
+          <w:rPr>
+            <w:rFonts w:ascii="Cambria Math" w:hAnsi="Cambria Math"/>
+            <w:lang w:val="en-CA"/>
+          </w:rPr>
+          <m:t>0.</m:t>
+        </m:r>
+        <m:r>
+          <w:rPr>
+            <w:rFonts w:ascii="Cambria Math" w:hAnsi="Cambria Math"/>
+            <w:lang w:val="en-CA"/>
+          </w:rPr>
+          <m:t>547</m:t>
+        </m:r>
+      </m:oMath>
+      <w:r>
+        <w:rPr>
+          <w:rFonts w:eastAsiaTheme="minorEastAsia"/>
+          <w:lang w:val="en-CA"/>
+        </w:rPr>
+        <w:t xml:space="preserve"> and stayed there until generation </w:t>
+      </w:r>
+      <w:r>
+        <w:rPr>
+          <w:rFonts w:eastAsiaTheme="minorEastAsia"/>
+          <w:lang w:val="en-CA"/>
+        </w:rPr>
+        <w:t>10</w:t>
+      </w:r>
+      <w:r>
+        <w:rPr>
+          <w:rFonts w:eastAsiaTheme="minorEastAsia"/>
+          <w:lang w:val="en-CA"/>
+        </w:rPr>
+        <w:t>. At generation 1</w:t>
+      </w:r>
+      <w:r>
+        <w:rPr>
+          <w:rFonts w:eastAsiaTheme="minorEastAsia"/>
+          <w:lang w:val="en-CA"/>
+        </w:rPr>
+        <w:t>1</w:t>
+      </w:r>
+      <w:r>
+        <w:rPr>
+          <w:rFonts w:eastAsiaTheme="minorEastAsia"/>
+          <w:lang w:val="en-CA"/>
+        </w:rPr>
+        <w:t xml:space="preserve"> it improved again to </w:t>
+      </w:r>
+      <m:oMath>
+        <m:r>
+          <w:rPr>
+            <w:rFonts w:ascii="Cambria Math" w:eastAsiaTheme="minorEastAsia" w:hAnsi="Cambria Math"/>
+            <w:lang w:val="en-CA"/>
+          </w:rPr>
+          <m:t>0.6</m:t>
+        </m:r>
+        <m:r>
+          <w:rPr>
+            <w:rFonts w:ascii="Cambria Math" w:eastAsiaTheme="minorEastAsia" w:hAnsi="Cambria Math"/>
+            <w:lang w:val="en-CA"/>
+          </w:rPr>
+          <m:t>09</m:t>
+        </m:r>
+      </m:oMath>
+      <w:r>
+        <w:rPr>
+          <w:rFonts w:eastAsiaTheme="minorEastAsia"/>
+          <w:lang w:val="en-CA"/>
+        </w:rPr>
+        <w:t xml:space="preserve"> and stayed there until generation 2</w:t>
+      </w:r>
+      <w:r>
+        <w:rPr>
+          <w:rFonts w:eastAsiaTheme="minorEastAsia"/>
+          <w:lang w:val="en-CA"/>
+        </w:rPr>
+        <w:t>6</w:t>
+      </w:r>
+      <w:r>
+        <w:rPr>
+          <w:rFonts w:eastAsiaTheme="minorEastAsia"/>
+          <w:lang w:val="en-CA"/>
+        </w:rPr>
+        <w:t>. From generation 2</w:t>
+      </w:r>
+      <w:r>
+        <w:rPr>
+          <w:rFonts w:eastAsiaTheme="minorEastAsia"/>
+          <w:lang w:val="en-CA"/>
+        </w:rPr>
+        <w:t>7</w:t>
+      </w:r>
+      <w:r>
+        <w:rPr>
+          <w:rFonts w:eastAsiaTheme="minorEastAsia"/>
+          <w:lang w:val="en-CA"/>
+        </w:rPr>
+        <w:t xml:space="preserve"> to generation </w:t>
+      </w:r>
+      <w:r>
+        <w:rPr>
+          <w:rFonts w:eastAsiaTheme="minorEastAsia"/>
+          <w:lang w:val="en-CA"/>
+        </w:rPr>
+        <w:t>175</w:t>
+      </w:r>
+      <w:r>
+        <w:rPr>
+          <w:rFonts w:eastAsiaTheme="minorEastAsia"/>
+          <w:lang w:val="en-CA"/>
+        </w:rPr>
+        <w:t xml:space="preserve"> it was </w:t>
+      </w:r>
+      <m:oMath>
+        <m:r>
+          <w:rPr>
+            <w:rFonts w:ascii="Cambria Math" w:eastAsiaTheme="minorEastAsia" w:hAnsi="Cambria Math"/>
+            <w:lang w:val="en-CA"/>
+          </w:rPr>
+          <m:t>0.6</m:t>
+        </m:r>
+        <m:r>
+          <w:rPr>
+            <w:rFonts w:ascii="Cambria Math" w:eastAsiaTheme="minorEastAsia" w:hAnsi="Cambria Math"/>
+            <w:lang w:val="en-CA"/>
+          </w:rPr>
+          <m:t>56</m:t>
+        </m:r>
+      </m:oMath>
+      <w:r>
+        <w:rPr>
+          <w:rFonts w:eastAsiaTheme="minorEastAsia"/>
+          <w:lang w:val="en-CA"/>
+        </w:rPr>
+        <w:t xml:space="preserve">, then </w:t>
+      </w:r>
+      <m:oMath>
+        <m:r>
+          <w:rPr>
+            <w:rFonts w:ascii="Cambria Math" w:eastAsiaTheme="minorEastAsia" w:hAnsi="Cambria Math"/>
+            <w:lang w:val="en-CA"/>
+          </w:rPr>
+          <m:t>0.7</m:t>
+        </m:r>
+        <m:r>
+          <w:rPr>
+            <w:rFonts w:ascii="Cambria Math" w:eastAsiaTheme="minorEastAsia" w:hAnsi="Cambria Math"/>
+            <w:lang w:val="en-CA"/>
+          </w:rPr>
+          <m:t>19</m:t>
+        </m:r>
+      </m:oMath>
+      <w:r>
+        <w:rPr>
+          <w:rFonts w:eastAsiaTheme="minorEastAsia"/>
+          <w:lang w:val="en-CA"/>
+        </w:rPr>
+        <w:t xml:space="preserve"> from generation </w:t>
+      </w:r>
+      <w:r>
+        <w:rPr>
+          <w:rFonts w:eastAsiaTheme="minorEastAsia"/>
+          <w:lang w:val="en-CA"/>
+        </w:rPr>
+        <w:t>176</w:t>
+      </w:r>
+      <w:r>
+        <w:rPr>
+          <w:rFonts w:eastAsiaTheme="minorEastAsia"/>
+          <w:lang w:val="en-CA"/>
+        </w:rPr>
+        <w:t xml:space="preserve"> to generation 17</w:t>
+      </w:r>
+      <w:r>
+        <w:rPr>
+          <w:rFonts w:eastAsiaTheme="minorEastAsia"/>
+          <w:lang w:val="en-CA"/>
+        </w:rPr>
+        <w:t>7</w:t>
+      </w:r>
+      <w:r>
+        <w:rPr>
+          <w:rFonts w:eastAsiaTheme="minorEastAsia"/>
+          <w:lang w:val="en-CA"/>
+        </w:rPr>
+        <w:t xml:space="preserve">, </w:t>
+      </w:r>
+      <m:oMath>
+        <m:r>
+          <w:rPr>
+            <w:rFonts w:ascii="Cambria Math" w:eastAsiaTheme="minorEastAsia" w:hAnsi="Cambria Math"/>
+            <w:lang w:val="en-CA"/>
+          </w:rPr>
+          <m:t>0.</m:t>
+        </m:r>
+        <m:r>
+          <w:rPr>
+            <w:rFonts w:ascii="Cambria Math" w:eastAsiaTheme="minorEastAsia" w:hAnsi="Cambria Math"/>
+            <w:lang w:val="en-CA"/>
+          </w:rPr>
+          <m:t>766</m:t>
+        </m:r>
+      </m:oMath>
+      <w:r>
+        <w:rPr>
+          <w:rFonts w:eastAsiaTheme="minorEastAsia"/>
+          <w:lang w:val="en-CA"/>
+        </w:rPr>
+        <w:t xml:space="preserve"> from generation 1</w:t>
+      </w:r>
+      <w:r>
+        <w:rPr>
+          <w:rFonts w:eastAsiaTheme="minorEastAsia"/>
+          <w:lang w:val="en-CA"/>
+        </w:rPr>
+        <w:t>78</w:t>
+      </w:r>
+      <w:r>
+        <w:rPr>
+          <w:rFonts w:eastAsiaTheme="minorEastAsia"/>
+          <w:lang w:val="en-CA"/>
+        </w:rPr>
+        <w:t xml:space="preserve"> to generation </w:t>
+      </w:r>
+      <w:r>
+        <w:rPr>
+          <w:rFonts w:eastAsiaTheme="minorEastAsia"/>
+          <w:lang w:val="en-CA"/>
+        </w:rPr>
+        <w:t>377</w:t>
+      </w:r>
+      <w:r>
+        <w:rPr>
+          <w:rFonts w:eastAsiaTheme="minorEastAsia"/>
+          <w:lang w:val="en-CA"/>
+        </w:rPr>
+        <w:t xml:space="preserve">, </w:t>
+      </w:r>
+      <m:oMath>
+        <m:r>
+          <w:rPr>
+            <w:rFonts w:ascii="Cambria Math" w:eastAsiaTheme="minorEastAsia" w:hAnsi="Cambria Math"/>
+            <w:lang w:val="en-CA"/>
+          </w:rPr>
+          <m:t>0.</m:t>
+        </m:r>
+        <m:r>
+          <w:rPr>
+            <w:rFonts w:ascii="Cambria Math" w:eastAsiaTheme="minorEastAsia" w:hAnsi="Cambria Math"/>
+            <w:lang w:val="en-CA"/>
+          </w:rPr>
+          <m:t>828</m:t>
+        </m:r>
+      </m:oMath>
+      <w:r>
+        <w:rPr>
+          <w:rFonts w:eastAsiaTheme="minorEastAsia"/>
+          <w:lang w:val="en-CA"/>
+        </w:rPr>
+        <w:t xml:space="preserve"> from generation </w:t>
+      </w:r>
+      <w:r>
+        <w:rPr>
+          <w:rFonts w:eastAsiaTheme="minorEastAsia"/>
+          <w:lang w:val="en-CA"/>
+        </w:rPr>
+        <w:t>3</w:t>
+      </w:r>
+      <w:r>
+        <w:rPr>
+          <w:rFonts w:eastAsiaTheme="minorEastAsia"/>
+          <w:lang w:val="en-CA"/>
+        </w:rPr>
+        <w:t xml:space="preserve">78 to generation </w:t>
+      </w:r>
+      <w:r>
+        <w:rPr>
+          <w:rFonts w:eastAsiaTheme="minorEastAsia"/>
+          <w:lang w:val="en-CA"/>
+        </w:rPr>
+        <w:t>537</w:t>
+      </w:r>
+      <w:r>
+        <w:rPr>
+          <w:rFonts w:eastAsiaTheme="minorEastAsia"/>
+          <w:lang w:val="en-CA"/>
+        </w:rPr>
+        <w:t xml:space="preserve">, </w:t>
+      </w:r>
+      <m:oMath>
+        <m:r>
+          <w:rPr>
+            <w:rFonts w:ascii="Cambria Math" w:eastAsiaTheme="minorEastAsia" w:hAnsi="Cambria Math"/>
+            <w:lang w:val="en-CA"/>
+          </w:rPr>
+          <m:t>0.</m:t>
+        </m:r>
+        <m:r>
+          <w:rPr>
+            <w:rFonts w:ascii="Cambria Math" w:eastAsiaTheme="minorEastAsia" w:hAnsi="Cambria Math"/>
+            <w:lang w:val="en-CA"/>
+          </w:rPr>
+          <m:t>875</m:t>
+        </m:r>
+      </m:oMath>
+      <w:r>
+        <w:rPr>
+          <w:rFonts w:eastAsiaTheme="minorEastAsia"/>
+          <w:lang w:val="en-CA"/>
+        </w:rPr>
+        <w:t xml:space="preserve"> from generation </w:t>
+      </w:r>
+      <w:r>
+        <w:rPr>
+          <w:rFonts w:eastAsiaTheme="minorEastAsia"/>
+          <w:lang w:val="en-CA"/>
+        </w:rPr>
+        <w:t>538</w:t>
+      </w:r>
+      <w:r>
+        <w:rPr>
+          <w:rFonts w:eastAsiaTheme="minorEastAsia"/>
+          <w:lang w:val="en-CA"/>
+        </w:rPr>
+        <w:t xml:space="preserve"> to generation </w:t>
+      </w:r>
+      <w:r>
+        <w:rPr>
+          <w:rFonts w:eastAsiaTheme="minorEastAsia"/>
+          <w:lang w:val="en-CA"/>
+        </w:rPr>
+        <w:t>881</w:t>
+      </w:r>
+      <w:r>
+        <w:rPr>
+          <w:rFonts w:eastAsiaTheme="minorEastAsia"/>
+          <w:lang w:val="en-CA"/>
+        </w:rPr>
+        <w:t xml:space="preserve">, </w:t>
+      </w:r>
+      <m:oMath>
+        <m:r>
+          <w:rPr>
+            <w:rFonts w:ascii="Cambria Math" w:eastAsiaTheme="minorEastAsia" w:hAnsi="Cambria Math"/>
+            <w:lang w:val="en-CA"/>
+          </w:rPr>
+          <m:t>0.938</m:t>
+        </m:r>
+      </m:oMath>
+      <w:r>
+        <w:rPr>
+          <w:rFonts w:eastAsiaTheme="minorEastAsia"/>
+          <w:lang w:val="en-CA"/>
+        </w:rPr>
+        <w:t xml:space="preserve"> from generation 882 to generation 892</w:t>
+      </w:r>
+      <w:r>
+        <w:rPr>
+          <w:rFonts w:eastAsiaTheme="minorEastAsia"/>
+          <w:lang w:val="en-CA"/>
+        </w:rPr>
+        <w:t>,</w:t>
+      </w:r>
+      <w:r>
+        <w:rPr>
+          <w:rFonts w:eastAsiaTheme="minorEastAsia"/>
+          <w:lang w:val="en-CA"/>
+        </w:rPr>
+        <w:t xml:space="preserve"> </w:t>
+      </w:r>
+      <w:r>
+        <w:rPr>
+          <w:rFonts w:eastAsiaTheme="minorEastAsia"/>
+          <w:lang w:val="en-CA"/>
+        </w:rPr>
+        <w:t xml:space="preserve">and finally </w:t>
+      </w:r>
+      <m:oMath>
+        <m:r>
+          <w:rPr>
+            <w:rFonts w:ascii="Cambria Math" w:eastAsiaTheme="minorEastAsia" w:hAnsi="Cambria Math"/>
+            <w:lang w:val="en-CA"/>
+          </w:rPr>
+          <m:t>1</m:t>
+        </m:r>
+      </m:oMath>
+      <w:r>
+        <w:rPr>
+          <w:rFonts w:eastAsiaTheme="minorEastAsia"/>
+          <w:lang w:val="en-CA"/>
+        </w:rPr>
+        <w:t xml:space="preserve"> from generation 8</w:t>
+      </w:r>
+      <w:r>
+        <w:rPr>
+          <w:rFonts w:eastAsiaTheme="minorEastAsia"/>
+          <w:lang w:val="en-CA"/>
+        </w:rPr>
+        <w:t>93</w:t>
+      </w:r>
+      <w:r>
+        <w:rPr>
+          <w:rFonts w:eastAsiaTheme="minorEastAsia"/>
+          <w:lang w:val="en-CA"/>
+        </w:rPr>
+        <w:t xml:space="preserve"> to generation 1000. </w:t>
+      </w:r>
+      <w:r>
+        <w:rPr>
+          <w:rFonts w:eastAsiaTheme="minorEastAsia"/>
+          <w:lang w:val="en-CA"/>
+        </w:rPr>
+        <w:t>The following table summarizes its progress:</w:t>
+      </w:r>
+    </w:p>
+    <w:tbl>
+      <w:tblPr>
+        <w:tblStyle w:val="TableGrid"/>
+        <w:tblW w:w="0" w:type="auto"/>
+        <w:tblLook w:val="04A0" w:firstRow="1" w:lastRow="0" w:firstColumn="1" w:lastColumn="0" w:noHBand="0" w:noVBand="1"/>
+      </w:tblPr>
+      <w:tblGrid>
+        <w:gridCol w:w="4675"/>
+        <w:gridCol w:w="4675"/>
+      </w:tblGrid>
+      <w:tr>
+        <w:tc>
+          <w:tcPr>
+            <w:tcW w:w="4675" w:type="dxa"/>
+            <w:vAlign w:val="center"/>
+          </w:tcPr>
+          <w:p>
+            <w:pPr>
+              <w:ind w:left="0"/>
+              <w:jc w:val="center"/>
+              <w:rPr>
+                <w:b/>
+                <w:bCs/>
+                <w:lang w:val="en-CA"/>
+              </w:rPr>
+            </w:pPr>
+            <w:r>
+              <w:rPr>
+                <w:b/>
+                <w:bCs/>
+                <w:lang w:val="en-CA"/>
+              </w:rPr>
+              <w:t>Generation</w:t>
+            </w:r>
+          </w:p>
+        </w:tc>
+        <w:tc>
+          <w:tcPr>
+            <w:tcW w:w="4675" w:type="dxa"/>
+            <w:vAlign w:val="center"/>
+          </w:tcPr>
+          <w:p>
+            <w:pPr>
+              <w:ind w:left="0"/>
+              <w:jc w:val="center"/>
+              <w:rPr>
+                <w:b/>
+                <w:bCs/>
+                <w:lang w:val="en-CA"/>
+              </w:rPr>
+            </w:pPr>
+            <w:r>
+              <w:rPr>
+                <w:b/>
+                <w:bCs/>
+                <w:lang w:val="en-CA"/>
+              </w:rPr>
+              <w:t>Fitness</w:t>
+            </w:r>
+          </w:p>
+        </w:tc>
+      </w:tr>
+      <w:tr>
+        <w:tc>
+          <w:tcPr>
+            <w:tcW w:w="4675" w:type="dxa"/>
+            <w:vAlign w:val="center"/>
+          </w:tcPr>
+          <w:p>
+            <w:pPr>
+              <w:ind w:left="0"/>
+              <w:jc w:val="center"/>
+              <w:rPr>
+                <w:rFonts w:ascii="Cambria Math" w:hAnsi="Cambria Math"/>
+                <w:lang w:val="en-CA"/>
+                <w:oMath/>
+              </w:rPr>
+            </w:pPr>
+            <m:oMathPara>
+              <m:oMath>
+                <m:r>
+                  <w:rPr>
+                    <w:rFonts w:ascii="Cambria Math" w:hAnsi="Cambria Math"/>
+                    <w:lang w:val="en-CA"/>
+                  </w:rPr>
+                  <m:t>1-</m:t>
+                </m:r>
+                <m:r>
+                  <w:rPr>
+                    <w:rFonts w:ascii="Cambria Math" w:hAnsi="Cambria Math"/>
+                    <w:lang w:val="en-CA"/>
+                  </w:rPr>
+                  <m:t>5</m:t>
+                </m:r>
+              </m:oMath>
+            </m:oMathPara>
+          </w:p>
+        </w:tc>
+        <w:tc>
+          <w:tcPr>
+            <w:tcW w:w="4675" w:type="dxa"/>
+            <w:vAlign w:val="center"/>
+          </w:tcPr>
+          <w:p>
+            <w:pPr>
+              <w:ind w:left="0"/>
+              <w:jc w:val="center"/>
+              <w:rPr>
+                <w:rFonts w:ascii="Cambria Math" w:hAnsi="Cambria Math"/>
+                <w:lang w:val="en-CA"/>
+                <w:oMath/>
+              </w:rPr>
+            </w:pPr>
+            <m:oMathPara>
+              <m:oMath>
+                <m:r>
+                  <w:rPr>
+                    <w:rFonts w:ascii="Cambria Math" w:hAnsi="Cambria Math"/>
+                    <w:lang w:val="en-CA"/>
+                  </w:rPr>
+                  <m:t>0.5</m:t>
+                </m:r>
+              </m:oMath>
+            </m:oMathPara>
+          </w:p>
+        </w:tc>
+      </w:tr>
+      <w:tr>
+        <w:tc>
+          <w:tcPr>
+            <w:tcW w:w="4675" w:type="dxa"/>
+            <w:vAlign w:val="center"/>
+          </w:tcPr>
+          <w:p>
+            <w:pPr>
+              <w:ind w:left="0"/>
+              <w:jc w:val="center"/>
+              <w:rPr>
+                <w:rFonts w:ascii="Cambria Math" w:hAnsi="Cambria Math"/>
+                <w:lang w:val="en-CA"/>
+                <w:oMath/>
+              </w:rPr>
+            </w:pPr>
+            <m:oMathPara>
+              <m:oMath>
+                <m:r>
+                  <w:rPr>
+                    <w:rFonts w:ascii="Cambria Math" w:hAnsi="Cambria Math"/>
+                    <w:lang w:val="en-CA"/>
+                  </w:rPr>
+                  <m:t>6</m:t>
+                </m:r>
+                <m:r>
+                  <w:rPr>
+                    <w:rFonts w:ascii="Cambria Math" w:hAnsi="Cambria Math"/>
+                    <w:lang w:val="en-CA"/>
+                  </w:rPr>
+                  <m:t>-1</m:t>
+                </m:r>
+                <m:r>
+                  <w:rPr>
+                    <w:rFonts w:ascii="Cambria Math" w:hAnsi="Cambria Math"/>
+                    <w:lang w:val="en-CA"/>
+                  </w:rPr>
+                  <m:t>0</m:t>
+                </m:r>
+              </m:oMath>
+            </m:oMathPara>
+          </w:p>
+        </w:tc>
+        <w:tc>
+          <w:tcPr>
+            <w:tcW w:w="4675" w:type="dxa"/>
+            <w:vAlign w:val="center"/>
+          </w:tcPr>
+          <w:p>
+            <w:pPr>
+              <w:ind w:left="0"/>
+              <w:jc w:val="center"/>
+              <w:rPr>
+                <w:rFonts w:ascii="Cambria Math" w:hAnsi="Cambria Math"/>
+                <w:lang w:val="en-CA"/>
+                <w:oMath/>
+              </w:rPr>
+            </w:pPr>
+            <m:oMathPara>
+              <m:oMath>
+                <m:r>
+                  <w:rPr>
+                    <w:rFonts w:ascii="Cambria Math" w:hAnsi="Cambria Math"/>
+                    <w:lang w:val="en-CA"/>
+                  </w:rPr>
+                  <m:t>0.546875</m:t>
+                </m:r>
+              </m:oMath>
+            </m:oMathPara>
+          </w:p>
+        </w:tc>
+      </w:tr>
+      <w:tr>
+        <w:tc>
+          <w:tcPr>
+            <w:tcW w:w="4675" w:type="dxa"/>
+            <w:vAlign w:val="center"/>
+          </w:tcPr>
+          <w:p>
+            <w:pPr>
+              <w:ind w:left="0"/>
+              <w:jc w:val="center"/>
+              <w:rPr>
+                <w:rFonts w:ascii="Cambria Math" w:hAnsi="Cambria Math"/>
+                <w:lang w:val="en-CA"/>
+                <w:oMath/>
+              </w:rPr>
+            </w:pPr>
+            <m:oMathPara>
+              <m:oMath>
+                <m:r>
+                  <w:rPr>
+                    <w:rFonts w:ascii="Cambria Math" w:hAnsi="Cambria Math"/>
+                    <w:lang w:val="en-CA"/>
+                  </w:rPr>
+                  <m:t>1</m:t>
+                </m:r>
+                <m:r>
+                  <w:rPr>
+                    <w:rFonts w:ascii="Cambria Math" w:hAnsi="Cambria Math"/>
+                    <w:lang w:val="en-CA"/>
+                  </w:rPr>
+                  <m:t>1</m:t>
+                </m:r>
+                <m:r>
+                  <w:rPr>
+                    <w:rFonts w:ascii="Cambria Math" w:hAnsi="Cambria Math"/>
+                    <w:lang w:val="en-CA"/>
+                  </w:rPr>
+                  <m:t>-2</m:t>
+                </m:r>
+                <m:r>
+                  <w:rPr>
+                    <w:rFonts w:ascii="Cambria Math" w:hAnsi="Cambria Math"/>
+                    <w:lang w:val="en-CA"/>
+                  </w:rPr>
+                  <m:t>6</m:t>
+                </m:r>
+              </m:oMath>
+            </m:oMathPara>
+          </w:p>
+        </w:tc>
+        <w:tc>
+          <w:tcPr>
+            <w:tcW w:w="4675" w:type="dxa"/>
+            <w:vAlign w:val="center"/>
+          </w:tcPr>
+          <w:p>
+            <w:pPr>
+              <w:ind w:left="0"/>
+              <w:jc w:val="center"/>
+              <w:rPr>
+                <w:rFonts w:ascii="Cambria Math" w:hAnsi="Cambria Math"/>
+                <w:lang w:val="en-CA"/>
+                <w:oMath/>
+              </w:rPr>
+            </w:pPr>
+            <m:oMathPara>
+              <m:oMath>
+                <m:r>
+                  <w:rPr>
+                    <w:rFonts w:ascii="Cambria Math" w:hAnsi="Cambria Math"/>
+                    <w:lang w:val="en-CA"/>
+                  </w:rPr>
+                  <m:t>0.609375</m:t>
+                </m:r>
+              </m:oMath>
+            </m:oMathPara>
+          </w:p>
+        </w:tc>
+      </w:tr>
+      <w:tr>
+        <w:tc>
+          <w:tcPr>
+            <w:tcW w:w="4675" w:type="dxa"/>
+            <w:vAlign w:val="center"/>
+          </w:tcPr>
+          <w:p>
+            <w:pPr>
+              <w:ind w:left="0"/>
+              <w:jc w:val="center"/>
+              <w:rPr>
+                <w:rFonts w:ascii="Cambria Math" w:hAnsi="Cambria Math"/>
+                <w:lang w:val="en-CA"/>
+                <w:oMath/>
+              </w:rPr>
+            </w:pPr>
+            <m:oMathPara>
+              <m:oMath>
+                <m:r>
+                  <w:rPr>
+                    <w:rFonts w:ascii="Cambria Math" w:hAnsi="Cambria Math"/>
+                    <w:lang w:val="en-CA"/>
+                  </w:rPr>
+                  <w:lastRenderedPageBreak/>
+                  <m:t>2</m:t>
+                </m:r>
+                <m:r>
+                  <w:rPr>
+                    <w:rFonts w:ascii="Cambria Math" w:hAnsi="Cambria Math"/>
+                    <w:lang w:val="en-CA"/>
+                  </w:rPr>
+                  <m:t>7</m:t>
+                </m:r>
+                <m:r>
+                  <w:rPr>
+                    <w:rFonts w:ascii="Cambria Math" w:hAnsi="Cambria Math"/>
+                    <w:lang w:val="en-CA"/>
+                  </w:rPr>
+                  <m:t>-</m:t>
+                </m:r>
+                <m:r>
+                  <w:rPr>
+                    <w:rFonts w:ascii="Cambria Math" w:hAnsi="Cambria Math"/>
+                    <w:lang w:val="en-CA"/>
+                  </w:rPr>
+                  <m:t>175</m:t>
+                </m:r>
+              </m:oMath>
+            </m:oMathPara>
+          </w:p>
+        </w:tc>
+        <w:tc>
+          <w:tcPr>
+            <w:tcW w:w="4675" w:type="dxa"/>
+            <w:vAlign w:val="center"/>
+          </w:tcPr>
+          <w:p>
+            <w:pPr>
+              <w:ind w:left="0"/>
+              <w:jc w:val="center"/>
+              <w:rPr>
+                <w:rFonts w:ascii="Cambria Math" w:hAnsi="Cambria Math"/>
+                <w:lang w:val="en-CA"/>
+                <w:oMath/>
+              </w:rPr>
+            </w:pPr>
+            <m:oMathPara>
+              <m:oMath>
+                <m:r>
+                  <w:rPr>
+                    <w:rFonts w:ascii="Cambria Math" w:hAnsi="Cambria Math"/>
+                    <w:lang w:val="en-CA"/>
+                  </w:rPr>
+                  <m:t>0.65625</m:t>
+                </m:r>
+              </m:oMath>
+            </m:oMathPara>
+          </w:p>
+        </w:tc>
+      </w:tr>
+      <w:tr>
+        <w:tc>
+          <w:tcPr>
+            <w:tcW w:w="4675" w:type="dxa"/>
+            <w:vAlign w:val="center"/>
+          </w:tcPr>
+          <w:p>
+            <w:pPr>
+              <w:ind w:left="0"/>
+              <w:jc w:val="center"/>
+              <w:rPr>
+                <w:rFonts w:ascii="Cambria Math" w:hAnsi="Cambria Math"/>
+                <w:lang w:val="en-CA"/>
+                <w:oMath/>
+              </w:rPr>
+            </w:pPr>
+            <m:oMathPara>
+              <m:oMath>
+                <m:r>
+                  <w:rPr>
+                    <w:rFonts w:ascii="Cambria Math" w:hAnsi="Cambria Math"/>
+                    <w:lang w:val="en-CA"/>
+                  </w:rPr>
+                  <m:t>176</m:t>
+                </m:r>
+                <m:r>
+                  <w:rPr>
+                    <w:rFonts w:ascii="Cambria Math" w:hAnsi="Cambria Math"/>
+                    <w:lang w:val="en-CA"/>
+                  </w:rPr>
+                  <m:t>-17</m:t>
+                </m:r>
+                <m:r>
+                  <w:rPr>
+                    <w:rFonts w:ascii="Cambria Math" w:hAnsi="Cambria Math"/>
+                    <w:lang w:val="en-CA"/>
+                  </w:rPr>
+                  <m:t>7</m:t>
+                </m:r>
+              </m:oMath>
+            </m:oMathPara>
+          </w:p>
+        </w:tc>
+        <w:tc>
+          <w:tcPr>
+            <w:tcW w:w="4675" w:type="dxa"/>
+            <w:vAlign w:val="center"/>
+          </w:tcPr>
+          <w:p>
+            <w:pPr>
+              <w:ind w:left="0"/>
+              <w:jc w:val="center"/>
+              <w:rPr>
+                <w:rFonts w:ascii="Cambria Math" w:hAnsi="Cambria Math"/>
+                <w:lang w:val="en-CA"/>
+                <w:oMath/>
+              </w:rPr>
+            </w:pPr>
+            <m:oMathPara>
+              <m:oMath>
+                <m:r>
+                  <w:rPr>
+                    <w:rFonts w:ascii="Cambria Math" w:hAnsi="Cambria Math"/>
+                    <w:lang w:val="en-CA"/>
+                  </w:rPr>
+                  <m:t>0.71875</m:t>
+                </m:r>
+              </m:oMath>
+            </m:oMathPara>
+          </w:p>
+        </w:tc>
+      </w:tr>
+      <w:tr>
+        <w:tc>
+          <w:tcPr>
+            <w:tcW w:w="4675" w:type="dxa"/>
+            <w:vAlign w:val="center"/>
+          </w:tcPr>
+          <w:p>
+            <w:pPr>
+              <w:ind w:left="0"/>
+              <w:jc w:val="center"/>
+              <w:rPr>
+                <w:rFonts w:ascii="Cambria Math" w:hAnsi="Cambria Math"/>
+                <w:lang w:val="en-CA"/>
+                <w:oMath/>
+              </w:rPr>
+            </w:pPr>
+            <m:oMathPara>
+              <m:oMath>
+                <m:r>
+                  <w:rPr>
+                    <w:rFonts w:ascii="Cambria Math" w:hAnsi="Cambria Math"/>
+                    <w:lang w:val="en-CA"/>
+                  </w:rPr>
+                  <m:t>17</m:t>
+                </m:r>
+                <m:r>
+                  <w:rPr>
+                    <w:rFonts w:ascii="Cambria Math" w:hAnsi="Cambria Math"/>
+                    <w:lang w:val="en-CA"/>
+                  </w:rPr>
+                  <m:t>8</m:t>
+                </m:r>
+                <m:r>
+                  <w:rPr>
+                    <w:rFonts w:ascii="Cambria Math" w:hAnsi="Cambria Math"/>
+                    <w:lang w:val="en-CA"/>
+                  </w:rPr>
+                  <m:t>-</m:t>
+                </m:r>
+                <m:r>
+                  <w:rPr>
+                    <w:rFonts w:ascii="Cambria Math" w:hAnsi="Cambria Math"/>
+                    <w:lang w:val="en-CA"/>
+                  </w:rPr>
+                  <m:t>3</m:t>
+                </m:r>
+                <m:r>
+                  <w:rPr>
+                    <w:rFonts w:ascii="Cambria Math" w:hAnsi="Cambria Math"/>
+                    <w:lang w:val="en-CA"/>
+                  </w:rPr>
+                  <m:t>77</m:t>
+                </m:r>
+              </m:oMath>
+            </m:oMathPara>
+          </w:p>
+        </w:tc>
+        <w:tc>
+          <w:tcPr>
+            <w:tcW w:w="4675" w:type="dxa"/>
+            <w:vAlign w:val="center"/>
+          </w:tcPr>
+          <w:p>
+            <w:pPr>
+              <w:ind w:left="0"/>
+              <w:jc w:val="center"/>
+              <w:rPr>
+                <w:rFonts w:ascii="Cambria Math" w:hAnsi="Cambria Math"/>
+                <w:lang w:val="en-CA"/>
+                <w:oMath/>
+              </w:rPr>
+            </w:pPr>
+            <m:oMathPara>
+              <m:oMath>
+                <m:r>
+                  <w:rPr>
+                    <w:rFonts w:ascii="Cambria Math" w:hAnsi="Cambria Math"/>
+                    <w:lang w:val="en-CA"/>
+                  </w:rPr>
+                  <m:t>0.765625</m:t>
+                </m:r>
+              </m:oMath>
+            </m:oMathPara>
+          </w:p>
+        </w:tc>
+      </w:tr>
+      <w:tr>
+        <w:tc>
+          <w:tcPr>
+            <w:tcW w:w="4675" w:type="dxa"/>
+            <w:vAlign w:val="center"/>
+          </w:tcPr>
+          <w:p>
+            <w:pPr>
+              <w:ind w:left="0"/>
+              <w:jc w:val="center"/>
+              <w:rPr>
+                <w:rFonts w:ascii="Cambria Math" w:hAnsi="Cambria Math"/>
+                <w:lang w:val="en-CA"/>
+                <w:oMath/>
+              </w:rPr>
+            </w:pPr>
+            <m:oMathPara>
+              <m:oMath>
+                <m:r>
+                  <w:rPr>
+                    <w:rFonts w:ascii="Cambria Math" w:hAnsi="Cambria Math"/>
+                    <w:lang w:val="en-CA"/>
+                  </w:rPr>
+                  <m:t>3</m:t>
+                </m:r>
+                <m:r>
+                  <w:rPr>
+                    <w:rFonts w:ascii="Cambria Math" w:hAnsi="Cambria Math"/>
+                    <w:lang w:val="en-CA"/>
+                  </w:rPr>
+                  <m:t>78-</m:t>
+                </m:r>
+                <m:r>
+                  <w:rPr>
+                    <w:rFonts w:ascii="Cambria Math" w:hAnsi="Cambria Math"/>
+                    <w:lang w:val="en-CA"/>
+                  </w:rPr>
+                  <m:t>537</m:t>
+                </m:r>
+              </m:oMath>
+            </m:oMathPara>
+          </w:p>
+        </w:tc>
+        <w:tc>
+          <w:tcPr>
+            <w:tcW w:w="4675" w:type="dxa"/>
+            <w:vAlign w:val="center"/>
+          </w:tcPr>
+          <w:p>
+            <w:pPr>
+              <w:ind w:left="0"/>
+              <w:jc w:val="center"/>
+              <w:rPr>
+                <w:rFonts w:ascii="Cambria Math" w:hAnsi="Cambria Math"/>
+                <w:lang w:val="en-CA"/>
+                <w:oMath/>
+              </w:rPr>
+            </w:pPr>
+            <m:oMathPara>
+              <m:oMath>
+                <m:r>
+                  <w:rPr>
+                    <w:rFonts w:ascii="Cambria Math" w:hAnsi="Cambria Math"/>
+                    <w:lang w:val="en-CA"/>
+                  </w:rPr>
+                  <m:t>0.828125</m:t>
+                </m:r>
+              </m:oMath>
+            </m:oMathPara>
+          </w:p>
+        </w:tc>
+      </w:tr>
+      <w:tr>
+        <w:tc>
+          <w:tcPr>
+            <w:tcW w:w="4675" w:type="dxa"/>
+            <w:vAlign w:val="center"/>
+          </w:tcPr>
+          <w:p>
+            <w:pPr>
+              <w:ind w:left="0"/>
+              <w:jc w:val="center"/>
+              <w:rPr>
+                <w:rFonts w:ascii="Cambria Math" w:hAnsi="Cambria Math"/>
+                <w:lang w:val="en-CA"/>
+                <w:oMath/>
+              </w:rPr>
+            </w:pPr>
+            <m:oMathPara>
+              <m:oMath>
+                <m:r>
+                  <w:rPr>
+                    <w:rFonts w:ascii="Cambria Math" w:hAnsi="Cambria Math"/>
+                    <w:lang w:val="en-CA"/>
+                  </w:rPr>
+                  <m:t>538</m:t>
+                </m:r>
+                <m:r>
+                  <w:rPr>
+                    <w:rFonts w:ascii="Cambria Math" w:hAnsi="Cambria Math"/>
+                    <w:lang w:val="en-CA"/>
+                  </w:rPr>
+                  <m:t>-88</m:t>
+                </m:r>
+                <m:r>
+                  <w:rPr>
+                    <w:rFonts w:ascii="Cambria Math" w:hAnsi="Cambria Math"/>
+                    <w:lang w:val="en-CA"/>
+                  </w:rPr>
+                  <m:t>1</m:t>
+                </m:r>
+              </m:oMath>
+            </m:oMathPara>
+          </w:p>
+        </w:tc>
+        <w:tc>
+          <w:tcPr>
+            <w:tcW w:w="4675" w:type="dxa"/>
+            <w:vAlign w:val="center"/>
+          </w:tcPr>
+          <w:p>
+            <w:pPr>
+              <w:ind w:left="0"/>
+              <w:jc w:val="center"/>
+              <w:rPr>
+                <w:rFonts w:ascii="Cambria Math" w:hAnsi="Cambria Math"/>
+                <w:lang w:val="en-CA"/>
+                <w:oMath/>
+              </w:rPr>
+            </w:pPr>
+            <m:oMathPara>
+              <m:oMath>
+                <m:r>
+                  <w:rPr>
+                    <w:rFonts w:ascii="Cambria Math" w:hAnsi="Cambria Math"/>
+                    <w:lang w:val="en-CA"/>
+                  </w:rPr>
+                  <m:t>0.875</m:t>
+                </m:r>
+              </m:oMath>
+            </m:oMathPara>
+          </w:p>
+        </w:tc>
+      </w:tr>
+      <w:tr>
+        <w:tc>
+          <w:tcPr>
+            <w:tcW w:w="4675" w:type="dxa"/>
+            <w:vAlign w:val="center"/>
+          </w:tcPr>
+          <w:p>
+            <w:pPr>
+              <w:ind w:left="0"/>
+              <w:jc w:val="center"/>
+              <w:rPr>
+                <w:rFonts w:eastAsia="Calibri" w:cs="Times New Roman"/>
+                <w:lang w:val="en-CA"/>
+              </w:rPr>
+            </w:pPr>
+            <m:oMathPara>
+              <m:oMath>
+                <m:r>
+                  <w:rPr>
+                    <w:rFonts w:ascii="Cambria Math" w:eastAsia="Calibri" w:hAnsi="Cambria Math" w:cs="Times New Roman"/>
+                    <w:lang w:val="en-CA"/>
+                  </w:rPr>
+                  <m:t>882-892</m:t>
+                </m:r>
+              </m:oMath>
+            </m:oMathPara>
+          </w:p>
+        </w:tc>
+        <w:tc>
+          <w:tcPr>
+            <w:tcW w:w="4675" w:type="dxa"/>
+            <w:vAlign w:val="center"/>
+          </w:tcPr>
+          <w:p>
+            <w:pPr>
+              <w:ind w:left="0"/>
+              <w:jc w:val="center"/>
+              <w:rPr>
+                <w:rFonts w:eastAsia="Calibri" w:cs="Times New Roman"/>
+                <w:lang w:val="en-CA"/>
+              </w:rPr>
+            </w:pPr>
+            <m:oMathPara>
+              <m:oMath>
+                <m:r>
+                  <w:rPr>
+                    <w:rFonts w:ascii="Cambria Math" w:eastAsia="Calibri" w:hAnsi="Cambria Math" w:cs="Times New Roman"/>
+                    <w:lang w:val="en-CA"/>
+                  </w:rPr>
+                  <m:t>0.9375</m:t>
+                </m:r>
+              </m:oMath>
+            </m:oMathPara>
+          </w:p>
+        </w:tc>
+      </w:tr>
+      <w:tr>
+        <w:tc>
+          <w:tcPr>
+            <w:tcW w:w="4675" w:type="dxa"/>
+            <w:vAlign w:val="center"/>
+          </w:tcPr>
+          <w:p>
+            <w:pPr>
+              <w:ind w:left="0"/>
+              <w:jc w:val="center"/>
+              <w:rPr>
+                <w:rFonts w:ascii="Cambria Math" w:hAnsi="Cambria Math"/>
+                <w:lang w:val="en-CA"/>
+                <w:oMath/>
+              </w:rPr>
+            </w:pPr>
+            <m:oMathPara>
+              <m:oMath>
+                <m:r>
+                  <w:rPr>
+                    <w:rFonts w:ascii="Cambria Math" w:hAnsi="Cambria Math"/>
+                    <w:lang w:val="en-CA"/>
+                  </w:rPr>
+                  <m:t>8</m:t>
+                </m:r>
+                <m:r>
+                  <w:rPr>
+                    <w:rFonts w:ascii="Cambria Math" w:hAnsi="Cambria Math"/>
+                    <w:lang w:val="en-CA"/>
+                  </w:rPr>
+                  <m:t>93</m:t>
+                </m:r>
+                <m:r>
+                  <w:rPr>
+                    <w:rFonts w:ascii="Cambria Math" w:hAnsi="Cambria Math"/>
+                    <w:lang w:val="en-CA"/>
+                  </w:rPr>
+                  <m:t>-1000</m:t>
+                </m:r>
+              </m:oMath>
+            </m:oMathPara>
+          </w:p>
+        </w:tc>
+        <w:tc>
+          <w:tcPr>
+            <w:tcW w:w="4675" w:type="dxa"/>
+            <w:vAlign w:val="center"/>
+          </w:tcPr>
+          <w:p>
+            <w:pPr>
+              <w:ind w:left="0"/>
+              <w:jc w:val="center"/>
+              <w:rPr>
+                <w:rFonts w:ascii="Cambria Math" w:hAnsi="Cambria Math"/>
+                <w:lang w:val="en-CA"/>
+                <w:oMath/>
+              </w:rPr>
+            </w:pPr>
+            <m:oMathPara>
+              <m:oMath>
+                <m:r>
+                  <w:rPr>
+                    <w:rFonts w:ascii="Cambria Math" w:hAnsi="Cambria Math"/>
+                    <w:lang w:val="en-CA"/>
+                  </w:rPr>
+                  <m:t>1</m:t>
+                </m:r>
+              </m:oMath>
+            </m:oMathPara>
+          </w:p>
+        </w:tc>
+      </w:tr>
+    </w:tbl>
     <w:p>
       <w:pPr>
         <w:ind w:left="0"/>
@@ -3132,11 +4970,452 @@
     </w:p>
     <w:p>
       <w:pPr>
-        <w:ind w:left="0"/>
-        <w:rPr>
-          <w:lang w:val="en-CA"/>
-        </w:rPr>
-      </w:pPr>
+        <w:ind w:left="0" w:firstLine="720"/>
+        <w:rPr>
+          <w:rFonts w:eastAsiaTheme="minorEastAsia"/>
+          <w:lang w:val="en-CA"/>
+        </w:rPr>
+      </w:pPr>
+      <w:r>
+        <w:rPr>
+          <w:lang w:val="en-CA"/>
+        </w:rPr>
+        <w:t xml:space="preserve">The fitness of the finalist program was one, meaning it </w:t>
+      </w:r>
+      <w:r>
+        <w:rPr>
+          <w:lang w:val="en-CA"/>
+        </w:rPr>
+        <w:t>got</w:t>
+      </w:r>
+      <w:r>
+        <w:rPr>
+          <w:lang w:val="en-CA"/>
+        </w:rPr>
+        <w:t xml:space="preserve"> all of the cases correct. </w:t>
+      </w:r>
+      <w:r>
+        <w:rPr>
+          <w:lang w:val="en-CA"/>
+        </w:rPr>
+        <w:t xml:space="preserve">The algorithm starts by generating </w:t>
+      </w:r>
+      <w:r>
+        <w:rPr>
+          <w:lang w:val="en-CA"/>
+        </w:rPr>
+        <w:t>random trees given the population size</w:t>
+      </w:r>
+      <w:r>
+        <w:rPr>
+          <w:lang w:val="en-CA"/>
+        </w:rPr>
+        <w:t xml:space="preserve"> of </w:t>
+      </w:r>
+      <m:oMath>
+        <m:r>
+          <w:rPr>
+            <w:rFonts w:ascii="Cambria Math" w:hAnsi="Cambria Math"/>
+            <w:lang w:val="en-CA"/>
+          </w:rPr>
+          <m:t>100</m:t>
+        </m:r>
+      </m:oMath>
+      <w:r>
+        <w:rPr>
+          <w:lang w:val="en-CA"/>
+        </w:rPr>
+        <w:t>. Given a maximum depth</w:t>
+      </w:r>
+      <w:r>
+        <w:rPr>
+          <w:lang w:val="en-CA"/>
+        </w:rPr>
+        <w:t xml:space="preserve"> of </w:t>
+      </w:r>
+      <m:oMath>
+        <m:r>
+          <w:rPr>
+            <w:rFonts w:ascii="Cambria Math" w:hAnsi="Cambria Math"/>
+            <w:lang w:val="en-CA"/>
+          </w:rPr>
+          <m:t>8</m:t>
+        </m:r>
+      </m:oMath>
+      <w:r>
+        <w:rPr>
+          <w:lang w:val="en-CA"/>
+        </w:rPr>
+        <w:t>, it builds each tree using a depth-first search recursive approach, randomly selecting a direction (either left or right), and randomly selecting a function (</w:t>
+      </w:r>
+      <m:oMath>
+        <m:r>
+          <w:rPr>
+            <w:rFonts w:ascii="Cambria Math" w:hAnsi="Cambria Math"/>
+            <w:lang w:val="en-CA"/>
+          </w:rPr>
+          <m:t>AND, OR, NOT, IF</m:t>
+        </m:r>
+      </m:oMath>
+      <w:r>
+        <w:rPr>
+          <w:rFonts w:eastAsiaTheme="minorEastAsia"/>
+          <w:lang w:val="en-CA"/>
+        </w:rPr>
+        <w:t>) or terminal (</w:t>
+      </w:r>
+      <m:oMath>
+        <m:r>
+          <w:rPr>
+            <w:rFonts w:ascii="Cambria Math" w:eastAsiaTheme="minorEastAsia" w:hAnsi="Cambria Math"/>
+            <w:lang w:val="en-CA"/>
+          </w:rPr>
+          <m:t>a0, a1, d0, d1, d2, d3</m:t>
+        </m:r>
+      </m:oMath>
+      <w:r>
+        <w:rPr>
+          <w:rFonts w:eastAsiaTheme="minorEastAsia"/>
+          <w:lang w:val="en-CA"/>
+        </w:rPr>
+        <w:t xml:space="preserve">) to use as the value of </w:t>
+      </w:r>
+      <w:r>
+        <w:rPr>
+          <w:rFonts w:eastAsiaTheme="minorEastAsia"/>
+          <w:lang w:val="en-CA"/>
+        </w:rPr>
+        <w:t xml:space="preserve">each </w:t>
+      </w:r>
+      <w:r>
+        <w:rPr>
+          <w:rFonts w:eastAsiaTheme="minorEastAsia"/>
+          <w:lang w:val="en-CA"/>
+        </w:rPr>
+        <w:t xml:space="preserve">node. </w:t>
+      </w:r>
+      <w:r>
+        <w:rPr>
+          <w:rFonts w:eastAsiaTheme="minorEastAsia"/>
+          <w:lang w:val="en-CA"/>
+        </w:rPr>
+        <w:t xml:space="preserve">If a function is used it can still have a chance to go to that node to place more children, however if a terminal is used, </w:t>
+      </w:r>
+      <w:r>
+        <w:rPr>
+          <w:rFonts w:eastAsiaTheme="minorEastAsia"/>
+          <w:lang w:val="en-CA"/>
+        </w:rPr>
+        <w:t xml:space="preserve">then </w:t>
+      </w:r>
+      <w:r>
+        <w:rPr>
+          <w:rFonts w:eastAsiaTheme="minorEastAsia"/>
+          <w:lang w:val="en-CA"/>
+        </w:rPr>
+        <w:t>that spot is made restricted</w:t>
+      </w:r>
+      <w:r>
+        <w:rPr>
+          <w:rFonts w:eastAsiaTheme="minorEastAsia"/>
+          <w:lang w:val="en-CA"/>
+        </w:rPr>
+        <w:t>, causing</w:t>
+      </w:r>
+      <w:r>
+        <w:rPr>
+          <w:rFonts w:eastAsiaTheme="minorEastAsia"/>
+          <w:lang w:val="en-CA"/>
+        </w:rPr>
+        <w:t xml:space="preserve"> all the lea</w:t>
+      </w:r>
+      <w:r>
+        <w:rPr>
+          <w:rFonts w:eastAsiaTheme="minorEastAsia"/>
+          <w:lang w:val="en-CA"/>
+        </w:rPr>
+        <w:t>f</w:t>
+      </w:r>
+      <w:r>
+        <w:rPr>
+          <w:rFonts w:eastAsiaTheme="minorEastAsia"/>
+          <w:lang w:val="en-CA"/>
+        </w:rPr>
+        <w:t xml:space="preserve"> nodes to be terminals. </w:t>
+      </w:r>
+      <w:r>
+        <w:rPr>
+          <w:rFonts w:eastAsiaTheme="minorEastAsia"/>
+          <w:lang w:val="en-CA"/>
+        </w:rPr>
+        <w:t xml:space="preserve">To simplify crossover and mutation later in the algorithm, the trees were converted to corresponding vectors containing the functions and terminals, where all the parents were linked to their associated children. </w:t>
+      </w:r>
+      <w:r>
+        <w:rPr>
+          <w:rFonts w:eastAsiaTheme="minorEastAsia"/>
+          <w:lang w:val="en-CA"/>
+        </w:rPr>
+        <w:t xml:space="preserve">These vectors were then combined together, and the resulting 2D vector acted as the initial set of solutions for the genetic programming algorithm. </w:t>
+      </w:r>
+    </w:p>
+    <w:p>
+      <w:pPr>
+        <w:ind w:left="0" w:firstLine="720"/>
+        <w:rPr>
+          <w:rFonts w:eastAsiaTheme="minorEastAsia"/>
+          <w:lang w:val="en-CA"/>
+        </w:rPr>
+      </w:pPr>
+      <w:r>
+        <w:rPr>
+          <w:rFonts w:eastAsiaTheme="minorEastAsia"/>
+          <w:lang w:val="en-CA"/>
+        </w:rPr>
+        <w:t xml:space="preserve">With its initial set of solutions, the evolution process </w:t>
+      </w:r>
+      <w:r>
+        <w:rPr>
+          <w:rFonts w:eastAsiaTheme="minorEastAsia"/>
+          <w:lang w:val="en-CA"/>
+        </w:rPr>
+        <w:t xml:space="preserve">begins </w:t>
+      </w:r>
+      <w:r>
+        <w:rPr>
+          <w:rFonts w:eastAsiaTheme="minorEastAsia"/>
+          <w:lang w:val="en-CA"/>
+        </w:rPr>
+        <w:t xml:space="preserve">for </w:t>
+      </w:r>
+      <m:oMath>
+        <m:r>
+          <w:rPr>
+            <w:rFonts w:ascii="Cambria Math" w:eastAsiaTheme="minorEastAsia" w:hAnsi="Cambria Math"/>
+            <w:lang w:val="en-CA"/>
+          </w:rPr>
+          <m:t>1,000</m:t>
+        </m:r>
+      </m:oMath>
+      <w:r>
+        <w:rPr>
+          <w:rFonts w:eastAsiaTheme="minorEastAsia"/>
+          <w:lang w:val="en-CA"/>
+        </w:rPr>
+        <w:t xml:space="preserve"> generations.</w:t>
+      </w:r>
+      <w:r>
+        <w:rPr>
+          <w:rFonts w:eastAsiaTheme="minorEastAsia"/>
+          <w:lang w:val="en-CA"/>
+        </w:rPr>
+        <w:t xml:space="preserve"> For each generation, it evaluates each solution, updates the best program and fitness found so far if necessary, and randomly performs either crossover or mutation </w:t>
+      </w:r>
+      <w:r>
+        <w:rPr>
+          <w:rFonts w:eastAsiaTheme="minorEastAsia"/>
+          <w:lang w:val="en-CA"/>
+        </w:rPr>
+        <w:t xml:space="preserve">on each solution </w:t>
+      </w:r>
+      <w:r>
+        <w:rPr>
+          <w:rFonts w:eastAsiaTheme="minorEastAsia"/>
+          <w:lang w:val="en-CA"/>
+        </w:rPr>
+        <w:t>probabilistically</w:t>
+      </w:r>
+      <w:r>
+        <w:rPr>
+          <w:rFonts w:eastAsiaTheme="minorEastAsia"/>
+          <w:lang w:val="en-CA"/>
+        </w:rPr>
+        <w:t>,</w:t>
+      </w:r>
+      <w:r>
+        <w:rPr>
+          <w:rFonts w:eastAsiaTheme="minorEastAsia"/>
+          <w:lang w:val="en-CA"/>
+        </w:rPr>
+        <w:t xml:space="preserve"> given crossover and mutation probabilities of </w:t>
+      </w:r>
+      <m:oMath>
+        <m:r>
+          <w:rPr>
+            <w:rFonts w:ascii="Cambria Math" w:eastAsiaTheme="minorEastAsia" w:hAnsi="Cambria Math"/>
+            <w:lang w:val="en-CA"/>
+          </w:rPr>
+          <m:t>90%</m:t>
+        </m:r>
+      </m:oMath>
+      <w:r>
+        <w:rPr>
+          <w:rFonts w:eastAsiaTheme="minorEastAsia"/>
+          <w:lang w:val="en-CA"/>
+        </w:rPr>
+        <w:t xml:space="preserve"> and </w:t>
+      </w:r>
+      <m:oMath>
+        <m:r>
+          <w:rPr>
+            <w:rFonts w:ascii="Cambria Math" w:eastAsiaTheme="minorEastAsia" w:hAnsi="Cambria Math"/>
+            <w:lang w:val="en-CA"/>
+          </w:rPr>
+          <m:t>60%</m:t>
+        </m:r>
+      </m:oMath>
+      <w:r>
+        <w:rPr>
+          <w:rFonts w:eastAsiaTheme="minorEastAsia"/>
+          <w:lang w:val="en-CA"/>
+        </w:rPr>
+        <w:t>, respectively.</w:t>
+      </w:r>
+      <w:r>
+        <w:rPr>
+          <w:rFonts w:eastAsiaTheme="minorEastAsia"/>
+          <w:lang w:val="en-CA"/>
+        </w:rPr>
+        <w:t xml:space="preserve"> The evaluation process works by parsing each solution as a fixed length character string and comparing its output to the correct program. The correct program is as follows:</w:t>
+      </w:r>
+    </w:p>
+    <w:p>
+      <w:pPr>
+        <w:ind w:left="0" w:firstLine="720"/>
+        <w:rPr>
+          <w:rFonts w:eastAsiaTheme="minorEastAsia"/>
+          <w:lang w:val="en-CA"/>
+        </w:rPr>
+      </w:pPr>
+      <m:oMathPara>
+        <m:oMath>
+          <m:r>
+            <w:rPr>
+              <w:rFonts w:ascii="Cambria Math" w:eastAsiaTheme="minorEastAsia" w:hAnsi="Cambria Math"/>
+              <w:lang w:val="en-CA"/>
+            </w:rPr>
+            <m:t>IF a0 AND a1 return d3</m:t>
+          </m:r>
+        </m:oMath>
+      </m:oMathPara>
+    </w:p>
+    <w:p>
+      <w:pPr>
+        <w:ind w:left="0" w:firstLine="720"/>
+        <w:rPr>
+          <w:rFonts w:eastAsiaTheme="minorEastAsia"/>
+          <w:lang w:val="en-CA"/>
+        </w:rPr>
+      </w:pPr>
+      <m:oMathPara>
+        <m:oMath>
+          <m:r>
+            <w:rPr>
+              <w:rFonts w:ascii="Cambria Math" w:eastAsiaTheme="minorEastAsia" w:hAnsi="Cambria Math"/>
+              <w:lang w:val="en-CA"/>
+            </w:rPr>
+            <w:lastRenderedPageBreak/>
+            <m:t>IF a0 AND NOT a1 return d2</m:t>
+          </m:r>
+        </m:oMath>
+      </m:oMathPara>
+    </w:p>
+    <w:p>
+      <w:pPr>
+        <w:ind w:left="0" w:firstLine="720"/>
+        <w:rPr>
+          <w:rFonts w:eastAsiaTheme="minorEastAsia"/>
+          <w:lang w:val="en-CA"/>
+        </w:rPr>
+      </w:pPr>
+      <m:oMathPara>
+        <m:oMath>
+          <m:r>
+            <w:rPr>
+              <w:rFonts w:ascii="Cambria Math" w:eastAsiaTheme="minorEastAsia" w:hAnsi="Cambria Math"/>
+              <w:lang w:val="en-CA"/>
+            </w:rPr>
+            <m:t>IF NOT a0 AND a1 return d1</m:t>
+          </m:r>
+        </m:oMath>
+      </m:oMathPara>
+    </w:p>
+    <w:p>
+      <w:pPr>
+        <w:ind w:left="0" w:firstLine="720"/>
+        <w:rPr>
+          <w:rFonts w:eastAsiaTheme="minorEastAsia"/>
+          <w:lang w:val="en-CA"/>
+        </w:rPr>
+      </w:pPr>
+      <m:oMathPara>
+        <m:oMath>
+          <m:r>
+            <w:rPr>
+              <w:rFonts w:ascii="Cambria Math" w:eastAsiaTheme="minorEastAsia" w:hAnsi="Cambria Math"/>
+              <w:lang w:val="en-CA"/>
+            </w:rPr>
+            <m:t>return d0</m:t>
+          </m:r>
+        </m:oMath>
+      </m:oMathPara>
+    </w:p>
+    <w:p>
+      <w:pPr>
+        <w:ind w:left="0" w:firstLine="720"/>
+        <w:rPr>
+          <w:rFonts w:eastAsiaTheme="minorEastAsia"/>
+          <w:lang w:val="en-CA"/>
+        </w:rPr>
+      </w:pPr>
+      <w:r>
+        <w:rPr>
+          <w:rFonts w:eastAsiaTheme="minorEastAsia"/>
+          <w:lang w:val="en-CA"/>
+        </w:rPr>
+        <w:t>Moreover, for each solution, either crossover or mutation (not both) occurs</w:t>
+      </w:r>
+      <w:r>
+        <w:rPr>
+          <w:rFonts w:eastAsiaTheme="minorEastAsia"/>
+          <w:lang w:val="en-CA"/>
+        </w:rPr>
+        <w:t>, given their probabilities</w:t>
+      </w:r>
+      <w:r>
+        <w:rPr>
+          <w:rFonts w:eastAsiaTheme="minorEastAsia"/>
+          <w:lang w:val="en-CA"/>
+        </w:rPr>
+        <w:t xml:space="preserve">. For crossover, the algorithm randomly selects two individuals in the solution set, and then randomly selects two portions of each individual and swaps them. </w:t>
+      </w:r>
+      <w:r>
+        <w:rPr>
+          <w:rFonts w:eastAsiaTheme="minorEastAsia"/>
+          <w:lang w:val="en-CA"/>
+        </w:rPr>
+        <w:t xml:space="preserve">Additional logic was added to check if this swap improved the overall fitness of these new solutions, and if not, then these portions were swapped back. This added logic is a slight hill climbing technique that resulted in significantly improving its performance and chance of convergence. </w:t>
+      </w:r>
+      <w:r>
+        <w:rPr>
+          <w:rFonts w:eastAsiaTheme="minorEastAsia"/>
+          <w:lang w:val="en-CA"/>
+        </w:rPr>
+        <w:t xml:space="preserve">For mutation, a random portion of each solution was selected, and </w:t>
+      </w:r>
+      <w:r>
+        <w:rPr>
+          <w:rFonts w:eastAsiaTheme="minorEastAsia"/>
+          <w:lang w:val="en-CA"/>
+        </w:rPr>
+        <w:t xml:space="preserve">randomly changed using the set of functions and terminals of the problem. </w:t>
+      </w:r>
+      <w:r>
+        <w:rPr>
+          <w:rFonts w:eastAsiaTheme="minorEastAsia"/>
+          <w:lang w:val="en-CA"/>
+        </w:rPr>
+        <w:t>Similar to crossover, additional logic was added to check if this mutation improved the overall fitness, and if not, then it was changed back.</w:t>
+      </w:r>
     </w:p>
     <w:p>
       <w:pPr>
@@ -3157,10 +5436,1238 @@
           <w:lang w:val="en-CA"/>
         </w:rPr>
       </w:pPr>
+      <w:r>
+        <w:rPr>
+          <w:noProof/>
+          <w:lang w:val="en-CA"/>
+        </w:rPr>
+        <w:drawing>
+          <wp:inline distT="0" distB="0" distL="0" distR="0" wp14:anchorId="2C87D53A" wp14:editId="58865F4C">
+            <wp:extent cx="5943059" cy="2992755"/>
+            <wp:effectExtent l="0" t="0" r="635" b="4445"/>
+            <wp:docPr id="2" name="Picture 2"/>
+            <wp:cNvGraphicFramePr>
+              <a:graphicFrameLocks xmlns:a="http://schemas.openxmlformats.org/drawingml/2006/main" noChangeAspect="1"/>
+            </wp:cNvGraphicFramePr>
+            <a:graphic xmlns:a="http://schemas.openxmlformats.org/drawingml/2006/main">
+              <a:graphicData uri="http://schemas.openxmlformats.org/drawingml/2006/picture">
+                <pic:pic xmlns:pic="http://schemas.openxmlformats.org/drawingml/2006/picture">
+                  <pic:nvPicPr>
+                    <pic:cNvPr id="2" name="Picture 2"/>
+                    <pic:cNvPicPr/>
+                  </pic:nvPicPr>
+                  <pic:blipFill>
+                    <a:blip r:embed="rId8" cstate="print">
+                      <a:extLst>
+                        <a:ext uri="{28A0092B-C50C-407E-A947-70E740481C1C}">
+                          <a14:useLocalDpi xmlns:a14="http://schemas.microsoft.com/office/drawing/2010/main" val="0"/>
+                        </a:ext>
+                      </a:extLst>
+                    </a:blip>
+                    <a:stretch>
+                      <a:fillRect/>
+                    </a:stretch>
+                  </pic:blipFill>
+                  <pic:spPr>
+                    <a:xfrm>
+                      <a:off x="0" y="0"/>
+                      <a:ext cx="5943059" cy="2992755"/>
+                    </a:xfrm>
+                    <a:prstGeom prst="rect">
+                      <a:avLst/>
+                    </a:prstGeom>
+                  </pic:spPr>
+                </pic:pic>
+              </a:graphicData>
+            </a:graphic>
+          </wp:inline>
+        </w:drawing>
+      </w:r>
+    </w:p>
+    <w:p>
+      <w:pPr>
+        <w:ind w:left="0"/>
+        <w:rPr>
+          <w:rFonts w:eastAsiaTheme="minorEastAsia"/>
+          <w:lang w:val="en-CA"/>
+        </w:rPr>
+      </w:pPr>
+      <w:r>
+        <w:rPr>
+          <w:lang w:val="en-CA"/>
+        </w:rPr>
+        <w:tab/>
+      </w:r>
+      <w:r>
+        <w:rPr>
+          <w:lang w:val="en-CA"/>
+        </w:rPr>
+        <w:t xml:space="preserve">This tree corresponds to the results of the finalist program of the best overall program and fitness after </w:t>
+      </w:r>
+      <m:oMath>
+        <m:r>
+          <w:rPr>
+            <w:rFonts w:ascii="Cambria Math" w:hAnsi="Cambria Math"/>
+            <w:lang w:val="en-CA"/>
+          </w:rPr>
+          <m:t>1,000</m:t>
+        </m:r>
+      </m:oMath>
+      <w:r>
+        <w:rPr>
+          <w:rFonts w:eastAsiaTheme="minorEastAsia"/>
+          <w:lang w:val="en-CA"/>
+        </w:rPr>
+        <w:t xml:space="preserve"> generations.</w:t>
+      </w:r>
+      <w:r>
+        <w:rPr>
+          <w:rFonts w:eastAsiaTheme="minorEastAsia"/>
+          <w:lang w:val="en-CA"/>
+        </w:rPr>
+        <w:t xml:space="preserve"> </w:t>
+      </w:r>
+      <w:r>
+        <w:rPr>
+          <w:rFonts w:eastAsiaTheme="minorEastAsia"/>
+          <w:lang w:val="en-CA"/>
+        </w:rPr>
+        <w:t xml:space="preserve">As mentioned previously, </w:t>
+      </w:r>
+      <w:r>
+        <w:rPr>
+          <w:rFonts w:eastAsiaTheme="minorEastAsia"/>
+          <w:lang w:val="en-CA"/>
+        </w:rPr>
+        <w:t>the trees were converted to corresponding vectors to simplify the processing and evaluation. Thus, the associated solution vector of this tree is:</w:t>
+      </w:r>
+    </w:p>
+    <w:p>
+      <w:pPr>
+        <w:ind w:left="0"/>
+        <w:rPr>
+          <w:rFonts w:eastAsiaTheme="minorEastAsia"/>
+          <w:lang w:val="en-CA"/>
+        </w:rPr>
+      </w:pPr>
+      <m:oMathPara>
+        <m:oMath>
+          <m:r>
+            <w:rPr>
+              <w:rFonts w:ascii="Cambria Math" w:hAnsi="Cambria Math"/>
+              <w:lang w:val="en-CA"/>
+            </w:rPr>
+            <w:lastRenderedPageBreak/>
+            <m:t>program=</m:t>
+          </m:r>
+          <m:d>
+            <m:dPr>
+              <m:begChr m:val="{"/>
+              <m:endChr m:val="}"/>
+              <m:ctrlPr>
+                <w:rPr>
+                  <w:rFonts w:ascii="Cambria Math" w:hAnsi="Cambria Math"/>
+                  <w:i/>
+                  <w:lang w:val="en-CA"/>
+                </w:rPr>
+              </m:ctrlPr>
+            </m:dPr>
+            <m:e>
+              <m:r>
+                <w:rPr>
+                  <w:rFonts w:ascii="Cambria Math" w:hAnsi="Cambria Math"/>
+                  <w:lang w:val="en-CA"/>
+                </w:rPr>
+                <m:t>IF,a0,AND,a1,d3,IF,a0,AND,NOT,a1,d2,IF,a1,AND,NOT,a0,d1,d0</m:t>
+              </m:r>
+            </m:e>
+          </m:d>
+        </m:oMath>
+      </m:oMathPara>
+    </w:p>
+    <w:p>
+      <w:pPr>
+        <w:ind w:left="0"/>
+        <w:rPr>
+          <w:rFonts w:eastAsiaTheme="minorEastAsia"/>
+          <w:lang w:val="en-CA"/>
+        </w:rPr>
+      </w:pPr>
+      <w:r>
+        <w:rPr>
+          <w:rFonts w:eastAsiaTheme="minorEastAsia"/>
+          <w:lang w:val="en-CA"/>
+        </w:rPr>
+        <w:tab/>
+        <w:t xml:space="preserve">Since the </w:t>
+      </w:r>
+      <w:r>
+        <w:rPr>
+          <w:rFonts w:eastAsiaTheme="minorEastAsia"/>
+          <w:lang w:val="en-CA"/>
+        </w:rPr>
+        <w:t>functions and terminals were split up, while keeping the components still linked together, the modified solution vector is as follows:</w:t>
+      </w:r>
+    </w:p>
+    <w:p>
+      <w:pPr>
+        <w:ind w:left="0"/>
+        <w:rPr>
+          <w:rFonts w:eastAsiaTheme="minorEastAsia"/>
+          <w:lang w:val="en-CA"/>
+        </w:rPr>
+      </w:pPr>
+      <m:oMathPara>
+        <m:oMath>
+          <m:r>
+            <w:rPr>
+              <w:rFonts w:ascii="Cambria Math" w:hAnsi="Cambria Math"/>
+              <w:lang w:val="en-CA"/>
+            </w:rPr>
+            <m:t>modified={IF,AND,IF,AND,NOT,IF,AND,NOT,a0,a1,d3,a0,a1,d2,a0,a1,d1,d0}</m:t>
+          </m:r>
+        </m:oMath>
+      </m:oMathPara>
+    </w:p>
+    <w:p>
+      <w:pPr>
+        <w:ind w:left="0"/>
+        <w:rPr>
+          <w:rFonts w:eastAsiaTheme="minorEastAsia"/>
+          <w:lang w:val="en-CA"/>
+        </w:rPr>
+      </w:pPr>
+      <w:r>
+        <w:rPr>
+          <w:rFonts w:eastAsiaTheme="minorEastAsia"/>
+          <w:lang w:val="en-CA"/>
+        </w:rPr>
+        <w:tab/>
+      </w:r>
+      <w:r>
+        <w:rPr>
+          <w:rFonts w:eastAsiaTheme="minorEastAsia"/>
+          <w:lang w:val="en-CA"/>
+        </w:rPr>
+        <w:t xml:space="preserve">In this particular run, this is the result returned by the best program after </w:t>
+      </w:r>
+      <m:oMath>
+        <m:r>
+          <w:rPr>
+            <w:rFonts w:ascii="Cambria Math" w:eastAsiaTheme="minorEastAsia" w:hAnsi="Cambria Math"/>
+            <w:lang w:val="en-CA"/>
+          </w:rPr>
+          <m:t>893</m:t>
+        </m:r>
+      </m:oMath>
+      <w:r>
+        <w:rPr>
+          <w:rFonts w:eastAsiaTheme="minorEastAsia"/>
+          <w:lang w:val="en-CA"/>
+        </w:rPr>
+        <w:t xml:space="preserve"> generations. </w:t>
+      </w:r>
+      <w:r>
+        <w:rPr>
+          <w:rFonts w:eastAsiaTheme="minorEastAsia"/>
+          <w:lang w:val="en-CA"/>
+        </w:rPr>
+        <w:t>This modification is read as: “if a0</w:t>
+      </w:r>
+      <w:r>
+        <w:rPr>
+          <w:rFonts w:eastAsiaTheme="minorEastAsia"/>
+          <w:lang w:val="en-CA"/>
+        </w:rPr>
+        <w:t xml:space="preserve"> is true</w:t>
+      </w:r>
+      <w:r>
+        <w:rPr>
+          <w:rFonts w:eastAsiaTheme="minorEastAsia"/>
+          <w:lang w:val="en-CA"/>
+        </w:rPr>
+        <w:t xml:space="preserve"> and a1 is true then return d3, else if a0 is true and a1 is false then return d2, else if a0 is false and a1 is true then return d1, else return d0.” </w:t>
+      </w:r>
+      <w:r>
+        <w:rPr>
+          <w:rFonts w:eastAsiaTheme="minorEastAsia"/>
+          <w:lang w:val="en-CA"/>
+        </w:rPr>
+        <w:t xml:space="preserve">This exactly matches </w:t>
+      </w:r>
+      <w:r>
+        <w:rPr>
+          <w:rFonts w:eastAsiaTheme="minorEastAsia"/>
+          <w:lang w:val="en-CA"/>
+        </w:rPr>
+        <w:t xml:space="preserve">the correct program mentioned in </w:t>
+      </w:r>
+      <w:r>
+        <w:rPr>
+          <w:rFonts w:eastAsiaTheme="minorEastAsia"/>
+          <w:lang w:val="en-CA"/>
+        </w:rPr>
+        <w:t>p</w:t>
+      </w:r>
+      <w:r>
+        <w:rPr>
+          <w:rFonts w:eastAsiaTheme="minorEastAsia"/>
+          <w:lang w:val="en-CA"/>
+        </w:rPr>
+        <w:t xml:space="preserve">art </w:t>
+      </w:r>
+      <w:r>
+        <w:rPr>
+          <w:rFonts w:eastAsiaTheme="minorEastAsia"/>
+          <w:lang w:val="en-CA"/>
+        </w:rPr>
+        <w:t>C</w:t>
+      </w:r>
+      <w:r>
+        <w:rPr>
+          <w:rFonts w:eastAsiaTheme="minorEastAsia"/>
+          <w:lang w:val="en-CA"/>
+        </w:rPr>
+        <w:t xml:space="preserve">. </w:t>
+      </w:r>
+      <w:r>
+        <w:rPr>
+          <w:rFonts w:eastAsiaTheme="minorEastAsia"/>
+          <w:lang w:val="en-CA"/>
+        </w:rPr>
+        <w:t>This can</w:t>
+      </w:r>
+      <w:r>
+        <w:rPr>
+          <w:rFonts w:eastAsiaTheme="minorEastAsia"/>
+          <w:lang w:val="en-CA"/>
+        </w:rPr>
+        <w:t xml:space="preserve"> also</w:t>
+      </w:r>
+      <w:r>
+        <w:rPr>
+          <w:rFonts w:eastAsiaTheme="minorEastAsia"/>
+          <w:lang w:val="en-CA"/>
+        </w:rPr>
+        <w:t xml:space="preserve"> be seen in a logic table:</w:t>
+      </w:r>
+    </w:p>
+    <w:tbl>
+      <w:tblPr>
+        <w:tblStyle w:val="TableGrid"/>
+        <w:tblW w:w="0" w:type="auto"/>
+        <w:tblLook w:val="04A0" w:firstRow="1" w:lastRow="0" w:firstColumn="1" w:lastColumn="0" w:noHBand="0" w:noVBand="1"/>
+      </w:tblPr>
+      <w:tblGrid>
+        <w:gridCol w:w="3116"/>
+        <w:gridCol w:w="3117"/>
+        <w:gridCol w:w="3117"/>
+      </w:tblGrid>
+      <w:tr>
+        <w:tc>
+          <w:tcPr>
+            <w:tcW w:w="6233" w:type="dxa"/>
+            <w:gridSpan w:val="2"/>
+            <w:vAlign w:val="center"/>
+          </w:tcPr>
+          <w:p>
+            <w:pPr>
+              <w:ind w:left="0"/>
+              <w:jc w:val="center"/>
+              <w:rPr>
+                <w:b/>
+                <w:bCs/>
+                <w:lang w:val="en-CA"/>
+              </w:rPr>
+            </w:pPr>
+            <w:r>
+              <w:rPr>
+                <w:b/>
+                <w:bCs/>
+                <w:lang w:val="en-CA"/>
+              </w:rPr>
+              <w:t>Inputs</w:t>
+            </w:r>
+          </w:p>
+        </w:tc>
+        <w:tc>
+          <w:tcPr>
+            <w:tcW w:w="3117" w:type="dxa"/>
+            <w:vAlign w:val="center"/>
+          </w:tcPr>
+          <w:p>
+            <w:pPr>
+              <w:ind w:left="0"/>
+              <w:jc w:val="center"/>
+              <w:rPr>
+                <w:b/>
+                <w:bCs/>
+                <w:lang w:val="en-CA"/>
+              </w:rPr>
+            </w:pPr>
+            <w:r>
+              <w:rPr>
+                <w:b/>
+                <w:bCs/>
+                <w:lang w:val="en-CA"/>
+              </w:rPr>
+              <w:t>Output</w:t>
+            </w:r>
+          </w:p>
+        </w:tc>
+      </w:tr>
+      <w:tr>
+        <w:tc>
+          <w:tcPr>
+            <w:tcW w:w="3116" w:type="dxa"/>
+            <w:vAlign w:val="center"/>
+          </w:tcPr>
+          <w:p>
+            <w:pPr>
+              <w:ind w:left="0"/>
+              <w:jc w:val="center"/>
+              <w:rPr>
+                <w:rFonts w:ascii="Cambria Math" w:hAnsi="Cambria Math"/>
+                <w:lang w:val="en-CA"/>
+                <w:oMath/>
+              </w:rPr>
+            </w:pPr>
+            <m:oMathPara>
+              <m:oMath>
+                <m:r>
+                  <m:rPr>
+                    <m:sty m:val="bi"/>
+                  </m:rPr>
+                  <w:rPr>
+                    <w:rFonts w:ascii="Cambria Math" w:hAnsi="Cambria Math"/>
+                    <w:lang w:val="en-CA"/>
+                  </w:rPr>
+                  <m:t>a</m:t>
+                </m:r>
+                <m:r>
+                  <m:rPr>
+                    <m:sty m:val="bi"/>
+                  </m:rPr>
+                  <w:rPr>
+                    <w:rFonts w:ascii="Cambria Math" w:hAnsi="Cambria Math"/>
+                    <w:lang w:val="en-CA"/>
+                  </w:rPr>
+                  <m:t>0</m:t>
+                </m:r>
+              </m:oMath>
+            </m:oMathPara>
+          </w:p>
+        </w:tc>
+        <w:tc>
+          <w:tcPr>
+            <w:tcW w:w="3117" w:type="dxa"/>
+            <w:vAlign w:val="center"/>
+          </w:tcPr>
+          <w:p>
+            <w:pPr>
+              <w:ind w:left="0"/>
+              <w:jc w:val="center"/>
+              <w:rPr>
+                <w:rFonts w:ascii="Cambria Math" w:hAnsi="Cambria Math"/>
+                <w:lang w:val="en-CA"/>
+                <w:oMath/>
+              </w:rPr>
+            </w:pPr>
+            <m:oMathPara>
+              <m:oMath>
+                <m:r>
+                  <m:rPr>
+                    <m:sty m:val="bi"/>
+                  </m:rPr>
+                  <w:rPr>
+                    <w:rFonts w:ascii="Cambria Math" w:hAnsi="Cambria Math"/>
+                    <w:lang w:val="en-CA"/>
+                  </w:rPr>
+                  <m:t>a</m:t>
+                </m:r>
+                <m:r>
+                  <m:rPr>
+                    <m:sty m:val="bi"/>
+                  </m:rPr>
+                  <w:rPr>
+                    <w:rFonts w:ascii="Cambria Math" w:hAnsi="Cambria Math"/>
+                    <w:lang w:val="en-CA"/>
+                  </w:rPr>
+                  <m:t>1</m:t>
+                </m:r>
+              </m:oMath>
+            </m:oMathPara>
+          </w:p>
+        </w:tc>
+        <w:tc>
+          <w:tcPr>
+            <w:tcW w:w="3117" w:type="dxa"/>
+            <w:vAlign w:val="center"/>
+          </w:tcPr>
+          <w:p>
+            <w:pPr>
+              <w:ind w:left="0"/>
+              <w:jc w:val="center"/>
+              <w:rPr>
+                <w:rFonts w:ascii="Cambria Math" w:hAnsi="Cambria Math"/>
+                <w:lang w:val="en-CA"/>
+                <w:oMath/>
+              </w:rPr>
+            </w:pPr>
+            <m:oMathPara>
+              <m:oMath>
+                <m:r>
+                  <m:rPr>
+                    <m:sty m:val="bi"/>
+                  </m:rPr>
+                  <w:rPr>
+                    <w:rFonts w:ascii="Cambria Math" w:hAnsi="Cambria Math"/>
+                    <w:lang w:val="en-CA"/>
+                  </w:rPr>
+                  <m:t>d</m:t>
+                </m:r>
+                <m:r>
+                  <m:rPr>
+                    <m:sty m:val="bi"/>
+                  </m:rPr>
+                  <w:rPr>
+                    <w:rFonts w:ascii="Cambria Math" w:hAnsi="Cambria Math"/>
+                    <w:lang w:val="en-CA"/>
+                  </w:rPr>
+                  <m:t>0/d</m:t>
+                </m:r>
+                <m:r>
+                  <m:rPr>
+                    <m:sty m:val="bi"/>
+                  </m:rPr>
+                  <w:rPr>
+                    <w:rFonts w:ascii="Cambria Math" w:hAnsi="Cambria Math"/>
+                    <w:lang w:val="en-CA"/>
+                  </w:rPr>
+                  <m:t>1/d</m:t>
+                </m:r>
+                <m:r>
+                  <m:rPr>
+                    <m:sty m:val="bi"/>
+                  </m:rPr>
+                  <w:rPr>
+                    <w:rFonts w:ascii="Cambria Math" w:hAnsi="Cambria Math"/>
+                    <w:lang w:val="en-CA"/>
+                  </w:rPr>
+                  <m:t>2/d</m:t>
+                </m:r>
+                <m:r>
+                  <m:rPr>
+                    <m:sty m:val="bi"/>
+                  </m:rPr>
+                  <w:rPr>
+                    <w:rFonts w:ascii="Cambria Math" w:hAnsi="Cambria Math"/>
+                    <w:lang w:val="en-CA"/>
+                  </w:rPr>
+                  <m:t>3</m:t>
+                </m:r>
+              </m:oMath>
+            </m:oMathPara>
+          </w:p>
+        </w:tc>
+      </w:tr>
+      <w:tr>
+        <w:tc>
+          <w:tcPr>
+            <w:tcW w:w="3116" w:type="dxa"/>
+            <w:vAlign w:val="center"/>
+          </w:tcPr>
+          <w:p>
+            <w:pPr>
+              <w:ind w:left="0"/>
+              <w:jc w:val="center"/>
+              <w:rPr>
+                <w:rFonts w:ascii="Cambria Math" w:hAnsi="Cambria Math"/>
+                <w:lang w:val="en-CA"/>
+                <w:oMath/>
+              </w:rPr>
+            </w:pPr>
+            <m:oMathPara>
+              <m:oMath>
+                <m:r>
+                  <w:rPr>
+                    <w:rFonts w:ascii="Cambria Math" w:hAnsi="Cambria Math"/>
+                    <w:lang w:val="en-CA"/>
+                  </w:rPr>
+                  <m:t>0</m:t>
+                </m:r>
+              </m:oMath>
+            </m:oMathPara>
+          </w:p>
+        </w:tc>
+        <w:tc>
+          <w:tcPr>
+            <w:tcW w:w="3117" w:type="dxa"/>
+            <w:vAlign w:val="center"/>
+          </w:tcPr>
+          <w:p>
+            <w:pPr>
+              <w:ind w:left="0"/>
+              <w:jc w:val="center"/>
+              <w:rPr>
+                <w:rFonts w:ascii="Cambria Math" w:hAnsi="Cambria Math"/>
+                <w:lang w:val="en-CA"/>
+                <w:oMath/>
+              </w:rPr>
+            </w:pPr>
+            <m:oMathPara>
+              <m:oMath>
+                <m:r>
+                  <w:rPr>
+                    <w:rFonts w:ascii="Cambria Math" w:hAnsi="Cambria Math"/>
+                    <w:lang w:val="en-CA"/>
+                  </w:rPr>
+                  <m:t>0</m:t>
+                </m:r>
+              </m:oMath>
+            </m:oMathPara>
+          </w:p>
+        </w:tc>
+        <w:tc>
+          <w:tcPr>
+            <w:tcW w:w="3117" w:type="dxa"/>
+            <w:vAlign w:val="center"/>
+          </w:tcPr>
+          <w:p>
+            <w:pPr>
+              <w:ind w:left="0"/>
+              <w:jc w:val="center"/>
+              <w:rPr>
+                <w:rFonts w:ascii="Cambria Math" w:hAnsi="Cambria Math"/>
+                <w:lang w:val="en-CA"/>
+                <w:oMath/>
+              </w:rPr>
+            </w:pPr>
+            <m:oMathPara>
+              <m:oMath>
+                <m:r>
+                  <w:rPr>
+                    <w:rFonts w:ascii="Cambria Math" w:hAnsi="Cambria Math"/>
+                    <w:lang w:val="en-CA"/>
+                  </w:rPr>
+                  <m:t>d0</m:t>
+                </m:r>
+              </m:oMath>
+            </m:oMathPara>
+          </w:p>
+        </w:tc>
+      </w:tr>
+      <w:tr>
+        <w:tc>
+          <w:tcPr>
+            <w:tcW w:w="3116" w:type="dxa"/>
+            <w:vAlign w:val="center"/>
+          </w:tcPr>
+          <w:p>
+            <w:pPr>
+              <w:ind w:left="0"/>
+              <w:jc w:val="center"/>
+              <w:rPr>
+                <w:rFonts w:ascii="Cambria Math" w:hAnsi="Cambria Math"/>
+                <w:lang w:val="en-CA"/>
+                <w:oMath/>
+              </w:rPr>
+            </w:pPr>
+            <m:oMathPara>
+              <m:oMath>
+                <m:r>
+                  <w:rPr>
+                    <w:rFonts w:ascii="Cambria Math" w:hAnsi="Cambria Math"/>
+                    <w:lang w:val="en-CA"/>
+                  </w:rPr>
+                  <m:t>0</m:t>
+                </m:r>
+              </m:oMath>
+            </m:oMathPara>
+          </w:p>
+        </w:tc>
+        <w:tc>
+          <w:tcPr>
+            <w:tcW w:w="3117" w:type="dxa"/>
+            <w:vAlign w:val="center"/>
+          </w:tcPr>
+          <w:p>
+            <w:pPr>
+              <w:ind w:left="0"/>
+              <w:jc w:val="center"/>
+              <w:rPr>
+                <w:rFonts w:ascii="Cambria Math" w:hAnsi="Cambria Math"/>
+                <w:lang w:val="en-CA"/>
+                <w:oMath/>
+              </w:rPr>
+            </w:pPr>
+            <m:oMathPara>
+              <m:oMath>
+                <m:r>
+                  <w:rPr>
+                    <w:rFonts w:ascii="Cambria Math" w:hAnsi="Cambria Math"/>
+                    <w:lang w:val="en-CA"/>
+                  </w:rPr>
+                  <m:t>1</m:t>
+                </m:r>
+              </m:oMath>
+            </m:oMathPara>
+          </w:p>
+        </w:tc>
+        <w:tc>
+          <w:tcPr>
+            <w:tcW w:w="3117" w:type="dxa"/>
+            <w:vAlign w:val="center"/>
+          </w:tcPr>
+          <w:p>
+            <w:pPr>
+              <w:ind w:left="0"/>
+              <w:jc w:val="center"/>
+              <w:rPr>
+                <w:rFonts w:ascii="Cambria Math" w:hAnsi="Cambria Math"/>
+                <w:lang w:val="en-CA"/>
+                <w:oMath/>
+              </w:rPr>
+            </w:pPr>
+            <m:oMathPara>
+              <m:oMath>
+                <m:r>
+                  <w:rPr>
+                    <w:rFonts w:ascii="Cambria Math" w:hAnsi="Cambria Math"/>
+                    <w:lang w:val="en-CA"/>
+                  </w:rPr>
+                  <m:t>d1</m:t>
+                </m:r>
+              </m:oMath>
+            </m:oMathPara>
+          </w:p>
+        </w:tc>
+      </w:tr>
+      <w:tr>
+        <w:tc>
+          <w:tcPr>
+            <w:tcW w:w="3116" w:type="dxa"/>
+            <w:vAlign w:val="center"/>
+          </w:tcPr>
+          <w:p>
+            <w:pPr>
+              <w:ind w:left="0"/>
+              <w:jc w:val="center"/>
+              <w:rPr>
+                <w:rFonts w:ascii="Cambria Math" w:hAnsi="Cambria Math"/>
+                <w:lang w:val="en-CA"/>
+                <w:oMath/>
+              </w:rPr>
+            </w:pPr>
+            <m:oMathPara>
+              <m:oMath>
+                <m:r>
+                  <w:rPr>
+                    <w:rFonts w:ascii="Cambria Math" w:hAnsi="Cambria Math"/>
+                    <w:lang w:val="en-CA"/>
+                  </w:rPr>
+                  <m:t>1</m:t>
+                </m:r>
+              </m:oMath>
+            </m:oMathPara>
+          </w:p>
+        </w:tc>
+        <w:tc>
+          <w:tcPr>
+            <w:tcW w:w="3117" w:type="dxa"/>
+            <w:vAlign w:val="center"/>
+          </w:tcPr>
+          <w:p>
+            <w:pPr>
+              <w:ind w:left="0"/>
+              <w:jc w:val="center"/>
+              <w:rPr>
+                <w:rFonts w:ascii="Cambria Math" w:hAnsi="Cambria Math"/>
+                <w:lang w:val="en-CA"/>
+                <w:oMath/>
+              </w:rPr>
+            </w:pPr>
+            <m:oMathPara>
+              <m:oMath>
+                <m:r>
+                  <w:rPr>
+                    <w:rFonts w:ascii="Cambria Math" w:hAnsi="Cambria Math"/>
+                    <w:lang w:val="en-CA"/>
+                  </w:rPr>
+                  <m:t>0</m:t>
+                </m:r>
+              </m:oMath>
+            </m:oMathPara>
+          </w:p>
+        </w:tc>
+        <w:tc>
+          <w:tcPr>
+            <w:tcW w:w="3117" w:type="dxa"/>
+            <w:vAlign w:val="center"/>
+          </w:tcPr>
+          <w:p>
+            <w:pPr>
+              <w:ind w:left="0"/>
+              <w:jc w:val="center"/>
+              <w:rPr>
+                <w:rFonts w:ascii="Cambria Math" w:hAnsi="Cambria Math"/>
+                <w:lang w:val="en-CA"/>
+                <w:oMath/>
+              </w:rPr>
+            </w:pPr>
+            <m:oMathPara>
+              <m:oMath>
+                <m:r>
+                  <w:rPr>
+                    <w:rFonts w:ascii="Cambria Math" w:hAnsi="Cambria Math"/>
+                    <w:lang w:val="en-CA"/>
+                  </w:rPr>
+                  <m:t>d2</m:t>
+                </m:r>
+              </m:oMath>
+            </m:oMathPara>
+          </w:p>
+        </w:tc>
+      </w:tr>
+      <w:tr>
+        <w:tc>
+          <w:tcPr>
+            <w:tcW w:w="3116" w:type="dxa"/>
+            <w:vAlign w:val="center"/>
+          </w:tcPr>
+          <w:p>
+            <w:pPr>
+              <w:ind w:left="0"/>
+              <w:jc w:val="center"/>
+              <w:rPr>
+                <w:rFonts w:ascii="Cambria Math" w:hAnsi="Cambria Math"/>
+                <w:lang w:val="en-CA"/>
+                <w:oMath/>
+              </w:rPr>
+            </w:pPr>
+            <m:oMathPara>
+              <m:oMath>
+                <m:r>
+                  <w:rPr>
+                    <w:rFonts w:ascii="Cambria Math" w:hAnsi="Cambria Math"/>
+                    <w:lang w:val="en-CA"/>
+                  </w:rPr>
+                  <m:t>1</m:t>
+                </m:r>
+              </m:oMath>
+            </m:oMathPara>
+          </w:p>
+        </w:tc>
+        <w:tc>
+          <w:tcPr>
+            <w:tcW w:w="3117" w:type="dxa"/>
+            <w:vAlign w:val="center"/>
+          </w:tcPr>
+          <w:p>
+            <w:pPr>
+              <w:ind w:left="0"/>
+              <w:jc w:val="center"/>
+              <w:rPr>
+                <w:rFonts w:ascii="Cambria Math" w:hAnsi="Cambria Math"/>
+                <w:lang w:val="en-CA"/>
+                <w:oMath/>
+              </w:rPr>
+            </w:pPr>
+            <m:oMathPara>
+              <m:oMath>
+                <m:r>
+                  <w:rPr>
+                    <w:rFonts w:ascii="Cambria Math" w:hAnsi="Cambria Math"/>
+                    <w:lang w:val="en-CA"/>
+                  </w:rPr>
+                  <m:t>1</m:t>
+                </m:r>
+              </m:oMath>
+            </m:oMathPara>
+          </w:p>
+        </w:tc>
+        <w:tc>
+          <w:tcPr>
+            <w:tcW w:w="3117" w:type="dxa"/>
+            <w:vAlign w:val="center"/>
+          </w:tcPr>
+          <w:p>
+            <w:pPr>
+              <w:ind w:left="0"/>
+              <w:jc w:val="center"/>
+              <w:rPr>
+                <w:rFonts w:ascii="Cambria Math" w:hAnsi="Cambria Math"/>
+                <w:lang w:val="en-CA"/>
+                <w:oMath/>
+              </w:rPr>
+            </w:pPr>
+            <m:oMathPara>
+              <m:oMath>
+                <m:r>
+                  <w:rPr>
+                    <w:rFonts w:ascii="Cambria Math" w:hAnsi="Cambria Math"/>
+                    <w:lang w:val="en-CA"/>
+                  </w:rPr>
+                  <m:t>d3</m:t>
+                </m:r>
+              </m:oMath>
+            </m:oMathPara>
+          </w:p>
+        </w:tc>
+      </w:tr>
+    </w:tbl>
+    <w:p>
+      <w:pPr>
+        <w:ind w:left="0"/>
+        <w:rPr>
+          <w:rFonts w:eastAsiaTheme="minorEastAsia"/>
+          <w:lang w:val="en-CA"/>
+        </w:rPr>
+      </w:pPr>
+      <w:r>
+        <w:rPr>
+          <w:lang w:val="en-CA"/>
+        </w:rPr>
+        <w:tab/>
+        <w:t xml:space="preserve">Evaluating each of these four cases using both the tree, as well as the solution vector, results in the expected corresponding outputs. </w:t>
+      </w:r>
+      <w:r>
+        <w:rPr>
+          <w:lang w:val="en-CA"/>
+        </w:rPr>
+        <w:t xml:space="preserve">Furthermore, </w:t>
+      </w:r>
+      <w:r>
+        <w:rPr>
+          <w:lang w:val="en-CA"/>
+        </w:rPr>
+        <w:t>evaluating each of the 64 cases</w:t>
+      </w:r>
+      <w:r>
+        <w:rPr>
+          <w:lang w:val="en-CA"/>
+        </w:rPr>
+        <w:t xml:space="preserve">, </w:t>
+      </w:r>
+      <w:r>
+        <w:rPr>
+          <w:lang w:val="en-CA"/>
+        </w:rPr>
+        <w:t xml:space="preserve">from </w:t>
+      </w:r>
+      <m:oMath>
+        <m:r>
+          <w:rPr>
+            <w:rFonts w:ascii="Cambria Math" w:hAnsi="Cambria Math"/>
+            <w:lang w:val="en-CA"/>
+          </w:rPr>
+          <m:t>000000</m:t>
+        </m:r>
+      </m:oMath>
+      <w:r>
+        <w:rPr>
+          <w:rFonts w:eastAsiaTheme="minorEastAsia"/>
+          <w:lang w:val="en-CA"/>
+        </w:rPr>
+        <w:t xml:space="preserve"> to </w:t>
+      </w:r>
+      <m:oMath>
+        <m:r>
+          <w:rPr>
+            <w:rFonts w:ascii="Cambria Math" w:eastAsiaTheme="minorEastAsia" w:hAnsi="Cambria Math"/>
+            <w:lang w:val="en-CA"/>
+          </w:rPr>
+          <m:t>111111</m:t>
+        </m:r>
+      </m:oMath>
+      <w:r>
+        <w:rPr>
+          <w:rFonts w:eastAsiaTheme="minorEastAsia"/>
+          <w:lang w:val="en-CA"/>
+        </w:rPr>
+        <w:t xml:space="preserve">, where the setup is </w:t>
+      </w:r>
+      <m:oMath>
+        <m:r>
+          <w:rPr>
+            <w:rFonts w:ascii="Cambria Math" w:eastAsiaTheme="minorEastAsia" w:hAnsi="Cambria Math"/>
+            <w:lang w:val="en-CA"/>
+          </w:rPr>
+          <m:t>{</m:t>
+        </m:r>
+        <m:r>
+          <w:rPr>
+            <w:rFonts w:ascii="Cambria Math" w:eastAsiaTheme="minorEastAsia" w:hAnsi="Cambria Math"/>
+            <w:lang w:val="en-CA"/>
+          </w:rPr>
+          <m:t>a0</m:t>
+        </m:r>
+        <m:r>
+          <w:rPr>
+            <w:rFonts w:ascii="Cambria Math" w:eastAsiaTheme="minorEastAsia" w:hAnsi="Cambria Math"/>
+            <w:lang w:val="en-CA"/>
+          </w:rPr>
+          <m:t>,</m:t>
+        </m:r>
+        <m:r>
+          <w:rPr>
+            <w:rFonts w:ascii="Cambria Math" w:eastAsiaTheme="minorEastAsia" w:hAnsi="Cambria Math"/>
+            <w:lang w:val="en-CA"/>
+          </w:rPr>
+          <m:t>a1</m:t>
+        </m:r>
+        <m:r>
+          <w:rPr>
+            <w:rFonts w:ascii="Cambria Math" w:eastAsiaTheme="minorEastAsia" w:hAnsi="Cambria Math"/>
+            <w:lang w:val="en-CA"/>
+          </w:rPr>
+          <m:t>,</m:t>
+        </m:r>
+        <m:r>
+          <w:rPr>
+            <w:rFonts w:ascii="Cambria Math" w:eastAsiaTheme="minorEastAsia" w:hAnsi="Cambria Math"/>
+            <w:lang w:val="en-CA"/>
+          </w:rPr>
+          <m:t>d0</m:t>
+        </m:r>
+        <m:r>
+          <w:rPr>
+            <w:rFonts w:ascii="Cambria Math" w:eastAsiaTheme="minorEastAsia" w:hAnsi="Cambria Math"/>
+            <w:lang w:val="en-CA"/>
+          </w:rPr>
+          <m:t>,</m:t>
+        </m:r>
+        <m:r>
+          <w:rPr>
+            <w:rFonts w:ascii="Cambria Math" w:eastAsiaTheme="minorEastAsia" w:hAnsi="Cambria Math"/>
+            <w:lang w:val="en-CA"/>
+          </w:rPr>
+          <m:t>d1</m:t>
+        </m:r>
+        <m:r>
+          <w:rPr>
+            <w:rFonts w:ascii="Cambria Math" w:eastAsiaTheme="minorEastAsia" w:hAnsi="Cambria Math"/>
+            <w:lang w:val="en-CA"/>
+          </w:rPr>
+          <m:t>,</m:t>
+        </m:r>
+        <m:r>
+          <w:rPr>
+            <w:rFonts w:ascii="Cambria Math" w:eastAsiaTheme="minorEastAsia" w:hAnsi="Cambria Math"/>
+            <w:lang w:val="en-CA"/>
+          </w:rPr>
+          <m:t>d2</m:t>
+        </m:r>
+        <m:r>
+          <w:rPr>
+            <w:rFonts w:ascii="Cambria Math" w:eastAsiaTheme="minorEastAsia" w:hAnsi="Cambria Math"/>
+            <w:lang w:val="en-CA"/>
+          </w:rPr>
+          <m:t>,</m:t>
+        </m:r>
+        <m:r>
+          <w:rPr>
+            <w:rFonts w:ascii="Cambria Math" w:eastAsiaTheme="minorEastAsia" w:hAnsi="Cambria Math"/>
+            <w:lang w:val="en-CA"/>
+          </w:rPr>
+          <m:t>d3</m:t>
+        </m:r>
+        <m:r>
+          <w:rPr>
+            <w:rFonts w:ascii="Cambria Math" w:eastAsiaTheme="minorEastAsia" w:hAnsi="Cambria Math"/>
+            <w:lang w:val="en-CA"/>
+          </w:rPr>
+          <m:t>}</m:t>
+        </m:r>
+      </m:oMath>
+      <w:r>
+        <w:rPr>
+          <w:rFonts w:eastAsiaTheme="minorEastAsia"/>
+          <w:lang w:val="en-CA"/>
+        </w:rPr>
+        <w:t>,</w:t>
+      </w:r>
+      <w:r>
+        <w:rPr>
+          <w:rFonts w:eastAsiaTheme="minorEastAsia"/>
+          <w:lang w:val="en-CA"/>
+        </w:rPr>
+        <w:t xml:space="preserve"> returns the correct result every time. </w:t>
+      </w:r>
+      <w:r>
+        <w:rPr>
+          <w:rFonts w:eastAsiaTheme="minorEastAsia"/>
+          <w:lang w:val="en-CA"/>
+        </w:rPr>
+        <w:t xml:space="preserve">Thus, the finalist program is depicted correctly by the tree above, </w:t>
+      </w:r>
+      <w:r>
+        <w:rPr>
+          <w:rFonts w:eastAsiaTheme="minorEastAsia"/>
+          <w:lang w:val="en-CA"/>
+        </w:rPr>
+        <w:t xml:space="preserve">and </w:t>
+      </w:r>
+      <w:r>
+        <w:rPr>
+          <w:rFonts w:eastAsiaTheme="minorEastAsia"/>
+          <w:lang w:val="en-CA"/>
+        </w:rPr>
+        <w:t xml:space="preserve">represented by the </w:t>
+      </w:r>
+      <w:r>
+        <w:rPr>
+          <w:rFonts w:eastAsiaTheme="minorEastAsia"/>
+          <w:lang w:val="en-CA"/>
+        </w:rPr>
+        <w:t xml:space="preserve">corresponding </w:t>
+      </w:r>
+      <w:r>
+        <w:rPr>
+          <w:rFonts w:eastAsiaTheme="minorEastAsia"/>
+          <w:lang w:val="en-CA"/>
+        </w:rPr>
+        <w:t>solution vector:</w:t>
+      </w:r>
+    </w:p>
+    <w:p>
+      <w:pPr>
+        <w:ind w:left="0"/>
+        <w:rPr>
+          <w:rFonts w:eastAsiaTheme="minorEastAsia"/>
+          <w:lang w:val="en-CA"/>
+        </w:rPr>
+      </w:pPr>
+      <m:oMathPara>
+        <m:oMath>
+          <m:r>
+            <w:rPr>
+              <w:rFonts w:ascii="Cambria Math" w:hAnsi="Cambria Math"/>
+              <w:lang w:val="en-CA"/>
+            </w:rPr>
+            <m:t>program=</m:t>
+          </m:r>
+          <m:d>
+            <m:dPr>
+              <m:begChr m:val="{"/>
+              <m:endChr m:val="}"/>
+              <m:ctrlPr>
+                <w:rPr>
+                  <w:rFonts w:ascii="Cambria Math" w:hAnsi="Cambria Math"/>
+                  <w:i/>
+                  <w:lang w:val="en-CA"/>
+                </w:rPr>
+              </m:ctrlPr>
+            </m:dPr>
+            <m:e>
+              <m:r>
+                <w:rPr>
+                  <w:rFonts w:ascii="Cambria Math" w:hAnsi="Cambria Math"/>
+                  <w:lang w:val="en-CA"/>
+                </w:rPr>
+                <m:t>IF,a0,AND,a1,d3,IF,a0,AND,NOT,a1,d2,IF,a1,AND,NOT,a0,d1,d0</m:t>
+              </m:r>
+            </m:e>
+          </m:d>
+        </m:oMath>
+      </m:oMathPara>
+    </w:p>
+    <w:p>
+      <w:pPr>
+        <w:ind w:left="0"/>
+        <w:rPr>
+          <w:lang w:val="en-CA"/>
+        </w:rPr>
+      </w:pPr>
+      <w:r>
+        <w:rPr>
+          <w:lang w:val="en-CA"/>
+        </w:rPr>
+        <w:t>In the algorithm, this optimal solution vector is modified as mentioned previously:</w:t>
+      </w:r>
+    </w:p>
+    <w:p>
+      <w:pPr>
+        <w:ind w:left="0"/>
+        <w:rPr>
+          <w:rFonts w:eastAsiaTheme="minorEastAsia"/>
+          <w:lang w:val="en-CA"/>
+        </w:rPr>
+      </w:pPr>
+      <m:oMathPara>
+        <m:oMath>
+          <m:r>
+            <w:rPr>
+              <w:rFonts w:ascii="Cambria Math" w:hAnsi="Cambria Math"/>
+              <w:lang w:val="en-CA"/>
+            </w:rPr>
+            <m:t>modified={IF,AND,IF,AND,NOT,IF,AND,NOT,a0,a1,d3,a0,a1,d2,a0,a1,d1,d0}</m:t>
+          </m:r>
+        </m:oMath>
+      </m:oMathPara>
+    </w:p>
+    <w:p>
+      <w:pPr>
+        <w:ind w:left="0"/>
+        <w:rPr>
+          <w:lang w:val="en-CA"/>
+        </w:rPr>
+      </w:pPr>
+      <w:r>
+        <w:rPr>
+          <w:rFonts w:eastAsiaTheme="minorEastAsia"/>
+          <w:lang w:val="en-CA"/>
+        </w:rPr>
+        <w:t xml:space="preserve">Therefore, for this particular run, the final fitness of this program </w:t>
+      </w:r>
+      <w:r>
+        <w:rPr>
+          <w:rFonts w:eastAsiaTheme="minorEastAsia"/>
+          <w:lang w:val="en-CA"/>
+        </w:rPr>
+        <w:t>at</w:t>
+      </w:r>
+      <w:r>
+        <w:rPr>
+          <w:rFonts w:eastAsiaTheme="minorEastAsia"/>
+          <w:lang w:val="en-CA"/>
+        </w:rPr>
+        <w:t xml:space="preserve"> </w:t>
+      </w:r>
+      <m:oMath>
+        <m:r>
+          <w:rPr>
+            <w:rFonts w:ascii="Cambria Math" w:eastAsiaTheme="minorEastAsia" w:hAnsi="Cambria Math"/>
+            <w:lang w:val="en-CA"/>
+          </w:rPr>
+          <m:t>893</m:t>
+        </m:r>
+      </m:oMath>
+      <w:r>
+        <w:rPr>
+          <w:rFonts w:eastAsiaTheme="minorEastAsia"/>
+          <w:lang w:val="en-CA"/>
+        </w:rPr>
+        <w:t xml:space="preserve"> generations achieved the optimal fitness of one. </w:t>
+      </w:r>
+      <w:r>
+        <w:rPr>
+          <w:rFonts w:eastAsiaTheme="minorEastAsia"/>
+          <w:lang w:val="en-CA"/>
+        </w:rPr>
+        <w:t xml:space="preserve">These results change per run depending on how the initial solution trees are </w:t>
+      </w:r>
+      <w:r>
+        <w:rPr>
+          <w:rFonts w:eastAsiaTheme="minorEastAsia"/>
+          <w:lang w:val="en-CA"/>
+        </w:rPr>
+        <w:t>randomly generated, and how often crossover and mutation are performed.</w:t>
+      </w:r>
     </w:p>
     <w:sectPr>
-      <w:headerReference w:type="default" r:id="rId7"/>
-      <w:footerReference w:type="default" r:id="rId8"/>
+      <w:headerReference w:type="default" r:id="rId9"/>
+      <w:footerReference w:type="default" r:id="rId10"/>
       <w:pgSz w:w="12240" w:h="15840"/>
       <w:pgMar w:top="1440" w:right="1440" w:bottom="1440" w:left="1440" w:header="708" w:footer="708" w:gutter="0"/>
       <w:cols w:space="708"/>

</xml_diff>